<commit_message>
- Added option for OBJ model compiler to handle texture resolution option
- Updated physics Algorithms docs
</commit_message>
<xml_diff>
--- a/docs/Physics/Algorithms.docx
+++ b/docs/Physics/Algorithms.docx
@@ -4,6 +4,12 @@
   <w:body>
     <w:sdt>
       <w:sdtPr>
+        <w:rPr>
+          <w:rFonts w:ascii="Bookman Old Style" w:eastAsiaTheme="minorHAnsi" w:hAnsi="Bookman Old Style" w:cstheme="minorBidi"/>
+          <w:color w:val="auto"/>
+          <w:sz w:val="24"/>
+          <w:szCs w:val="22"/>
+        </w:rPr>
         <w:id w:val="-1650741360"/>
         <w:docPartObj>
           <w:docPartGallery w:val="Table of Contents"/>
@@ -12,13 +18,9 @@
       </w:sdtPr>
       <w:sdtEndPr>
         <w:rPr>
-          <w:rFonts w:ascii="Bookman Old Style" w:eastAsiaTheme="minorHAnsi" w:hAnsi="Bookman Old Style" w:cstheme="minorBidi"/>
           <w:b/>
           <w:bCs/>
           <w:noProof/>
-          <w:color w:val="auto"/>
-          <w:sz w:val="24"/>
-          <w:szCs w:val="22"/>
         </w:rPr>
       </w:sdtEndPr>
       <w:sdtContent>
@@ -1626,6 +1628,57 @@
             <w:r>
               <w:t>3D force that keeps objects from intersecting</w:t>
             </w:r>
+          </w:p>
+        </w:tc>
+      </w:tr>
+      <w:tr>
+        <w:tc>
+          <w:tcPr>
+            <w:cnfStyle w:val="001000000000" w:firstRow="0" w:lastRow="0" w:firstColumn="1" w:lastColumn="0" w:oddVBand="0" w:evenVBand="0" w:oddHBand="0" w:evenHBand="0" w:firstRowFirstColumn="0" w:firstRowLastColumn="0" w:lastRowFirstColumn="0" w:lastRowLastColumn="0"/>
+            <w:tcW w:w="534" w:type="dxa"/>
+          </w:tcPr>
+          <w:p>
+            <w:pPr>
+              <w:rPr>
+                <w:rFonts w:eastAsia="Calibri" w:cs="Times New Roman"/>
+              </w:rPr>
+            </w:pPr>
+            <m:oMathPara>
+              <m:oMath>
+                <m:r>
+                  <m:rPr>
+                    <m:sty m:val="bi"/>
+                  </m:rPr>
+                  <w:rPr>
+                    <w:rFonts w:ascii="Cambria Math" w:eastAsia="Calibri" w:hAnsi="Cambria Math" w:cs="Times New Roman"/>
+                  </w:rPr>
+                  <m:t>e</m:t>
+                </m:r>
+              </m:oMath>
+            </m:oMathPara>
+          </w:p>
+        </w:tc>
+        <w:tc>
+          <w:tcPr>
+            <w:tcW w:w="3402" w:type="dxa"/>
+          </w:tcPr>
+          <w:p>
+            <w:pPr>
+              <w:cnfStyle w:val="000000000000" w:firstRow="0" w:lastRow="0" w:firstColumn="0" w:lastColumn="0" w:oddVBand="0" w:evenVBand="0" w:oddHBand="0" w:evenHBand="0" w:firstRowFirstColumn="0" w:firstRowLastColumn="0" w:lastRowFirstColumn="0" w:lastRowLastColumn="0"/>
+            </w:pPr>
+            <w:r>
+              <w:t xml:space="preserve">Coeff of Restitution </w:t>
+            </w:r>
+          </w:p>
+        </w:tc>
+        <w:tc>
+          <w:tcPr>
+            <w:tcW w:w="5640" w:type="dxa"/>
+          </w:tcPr>
+          <w:p>
+            <w:pPr>
+              <w:cnfStyle w:val="000000000000" w:firstRow="0" w:lastRow="0" w:firstColumn="0" w:lastColumn="0" w:oddVBand="0" w:evenVBand="0" w:oddHBand="0" w:evenHBand="0" w:firstRowFirstColumn="0" w:firstRowLastColumn="0" w:lastRowFirstColumn="0" w:lastRowLastColumn="0"/>
+            </w:pPr>
           </w:p>
         </w:tc>
       </w:tr>
@@ -3451,12 +3504,1650 @@
             <w:rPr>
               <w:rFonts w:ascii="Cambria Math" w:hAnsi="Cambria Math"/>
             </w:rPr>
-            <m:t>-μ {</m:t>
+            <m:t xml:space="preserve">-μ </m:t>
           </m:r>
           <m:d>
             <m:dPr>
-              <m:begChr m:val="|"/>
-              <m:endChr m:val="|"/>
+              <m:begChr m:val="{"/>
+              <m:endChr m:val="}"/>
+              <m:ctrlPr>
+                <w:rPr>
+                  <w:rFonts w:ascii="Cambria Math" w:hAnsi="Cambria Math"/>
+                  <w:i/>
+                </w:rPr>
+              </m:ctrlPr>
+            </m:dPr>
+            <m:e>
+              <m:d>
+                <m:dPr>
+                  <m:begChr m:val="|"/>
+                  <m:endChr m:val="|"/>
+                  <m:ctrlPr>
+                    <w:rPr>
+                      <w:rFonts w:ascii="Cambria Math" w:hAnsi="Cambria Math"/>
+                      <w:i/>
+                    </w:rPr>
+                  </m:ctrlPr>
+                </m:dPr>
+                <m:e>
+                  <m:sSub>
+                    <m:sSubPr>
+                      <m:ctrlPr>
+                        <w:rPr>
+                          <w:rFonts w:ascii="Cambria Math" w:hAnsi="Cambria Math"/>
+                          <w:i/>
+                        </w:rPr>
+                      </m:ctrlPr>
+                    </m:sSubPr>
+                    <m:e>
+                      <m:r>
+                        <w:rPr>
+                          <w:rFonts w:ascii="Cambria Math" w:hAnsi="Cambria Math"/>
+                        </w:rPr>
+                        <m:t>V</m:t>
+                      </m:r>
+                    </m:e>
+                    <m:sub>
+                      <m:r>
+                        <w:rPr>
+                          <w:rFonts w:ascii="Cambria Math" w:hAnsi="Cambria Math"/>
+                        </w:rPr>
+                        <m:t>1</m:t>
+                      </m:r>
+                    </m:sub>
+                  </m:sSub>
+                </m:e>
+              </m:d>
+              <m:r>
+                <w:rPr>
+                  <w:rFonts w:ascii="Cambria Math" w:hAnsi="Cambria Math"/>
+                </w:rPr>
+                <m:t>&gt;0</m:t>
+              </m:r>
+            </m:e>
+          </m:d>
+        </m:oMath>
+      </m:oMathPara>
+    </w:p>
+    <w:p>
+      <w:pPr>
+        <w:pStyle w:val="Heading1"/>
+      </w:pPr>
+      <w:r>
+        <w:br w:type="page"/>
+      </w:r>
+      <w:r>
+        <w:lastRenderedPageBreak/>
+        <w:t>Impulses</w:t>
+      </w:r>
+    </w:p>
+    <w:p>
+      <m:oMathPara>
+        <m:oMath>
+          <m:acc>
+            <m:accPr>
+              <m:chr m:val="⃑"/>
+              <m:ctrlPr>
+                <w:rPr>
+                  <w:rFonts w:ascii="Cambria Math" w:hAnsi="Cambria Math"/>
+                  <w:i/>
+                </w:rPr>
+              </m:ctrlPr>
+            </m:accPr>
+            <m:e>
+              <m:sSub>
+                <m:sSubPr>
+                  <m:ctrlPr>
+                    <w:rPr>
+                      <w:rFonts w:ascii="Cambria Math" w:hAnsi="Cambria Math"/>
+                      <w:i/>
+                    </w:rPr>
+                  </m:ctrlPr>
+                </m:sSubPr>
+                <m:e>
+                  <m:r>
+                    <w:rPr>
+                      <w:rFonts w:ascii="Cambria Math" w:hAnsi="Cambria Math"/>
+                    </w:rPr>
+                    <m:t>r</m:t>
+                  </m:r>
+                </m:e>
+                <m:sub>
+                  <m:r>
+                    <w:rPr>
+                      <w:rFonts w:ascii="Cambria Math" w:hAnsi="Cambria Math"/>
+                    </w:rPr>
+                    <m:t>1</m:t>
+                  </m:r>
+                </m:sub>
+              </m:sSub>
+            </m:e>
+          </m:acc>
+          <m:r>
+            <w:rPr>
+              <w:rFonts w:ascii="Cambria Math" w:hAnsi="Cambria Math"/>
+            </w:rPr>
+            <m:t>=</m:t>
+          </m:r>
+          <m:acc>
+            <m:accPr>
+              <m:chr m:val="⃑"/>
+              <m:ctrlPr>
+                <w:rPr>
+                  <w:rFonts w:ascii="Cambria Math" w:hAnsi="Cambria Math"/>
+                  <w:i/>
+                </w:rPr>
+              </m:ctrlPr>
+            </m:accPr>
+            <m:e>
+              <m:r>
+                <w:rPr>
+                  <w:rFonts w:ascii="Cambria Math" w:hAnsi="Cambria Math"/>
+                </w:rPr>
+                <m:t>c</m:t>
+              </m:r>
+            </m:e>
+          </m:acc>
+          <m:r>
+            <w:rPr>
+              <w:rFonts w:ascii="Cambria Math" w:hAnsi="Cambria Math"/>
+            </w:rPr>
+            <m:t>-</m:t>
+          </m:r>
+          <m:acc>
+            <m:accPr>
+              <m:chr m:val="⃑"/>
+              <m:ctrlPr>
+                <w:rPr>
+                  <w:rFonts w:ascii="Cambria Math" w:hAnsi="Cambria Math"/>
+                  <w:i/>
+                </w:rPr>
+              </m:ctrlPr>
+            </m:accPr>
+            <m:e>
+              <m:sSub>
+                <m:sSubPr>
+                  <m:ctrlPr>
+                    <w:rPr>
+                      <w:rFonts w:ascii="Cambria Math" w:hAnsi="Cambria Math"/>
+                      <w:i/>
+                    </w:rPr>
+                  </m:ctrlPr>
+                </m:sSubPr>
+                <m:e>
+                  <m:r>
+                    <w:rPr>
+                      <w:rFonts w:ascii="Cambria Math" w:hAnsi="Cambria Math"/>
+                    </w:rPr>
+                    <m:t>p</m:t>
+                  </m:r>
+                </m:e>
+                <m:sub>
+                  <m:r>
+                    <w:rPr>
+                      <w:rFonts w:ascii="Cambria Math" w:hAnsi="Cambria Math"/>
+                    </w:rPr>
+                    <m:t>1</m:t>
+                  </m:r>
+                </m:sub>
+              </m:sSub>
+            </m:e>
+          </m:acc>
+          <m:r>
+            <w:rPr>
+              <w:rFonts w:ascii="Cambria Math" w:hAnsi="Cambria Math"/>
+            </w:rPr>
+            <w:br/>
+          </m:r>
+        </m:oMath>
+        <m:oMath>
+          <m:acc>
+            <m:accPr>
+              <m:chr m:val="⃑"/>
+              <m:ctrlPr>
+                <w:rPr>
+                  <w:rFonts w:ascii="Cambria Math" w:hAnsi="Cambria Math"/>
+                  <w:i/>
+                </w:rPr>
+              </m:ctrlPr>
+            </m:accPr>
+            <m:e>
+              <m:sSub>
+                <m:sSubPr>
+                  <m:ctrlPr>
+                    <w:rPr>
+                      <w:rFonts w:ascii="Cambria Math" w:hAnsi="Cambria Math"/>
+                      <w:i/>
+                    </w:rPr>
+                  </m:ctrlPr>
+                </m:sSubPr>
+                <m:e>
+                  <m:r>
+                    <w:rPr>
+                      <w:rFonts w:ascii="Cambria Math" w:hAnsi="Cambria Math"/>
+                    </w:rPr>
+                    <m:t>r</m:t>
+                  </m:r>
+                </m:e>
+                <m:sub>
+                  <m:r>
+                    <w:rPr>
+                      <w:rFonts w:ascii="Cambria Math" w:hAnsi="Cambria Math"/>
+                    </w:rPr>
+                    <m:t>2</m:t>
+                  </m:r>
+                </m:sub>
+              </m:sSub>
+            </m:e>
+          </m:acc>
+          <m:r>
+            <w:rPr>
+              <w:rFonts w:ascii="Cambria Math" w:hAnsi="Cambria Math"/>
+            </w:rPr>
+            <m:t>=</m:t>
+          </m:r>
+          <m:acc>
+            <m:accPr>
+              <m:chr m:val="⃑"/>
+              <m:ctrlPr>
+                <w:rPr>
+                  <w:rFonts w:ascii="Cambria Math" w:hAnsi="Cambria Math"/>
+                  <w:i/>
+                </w:rPr>
+              </m:ctrlPr>
+            </m:accPr>
+            <m:e>
+              <m:r>
+                <w:rPr>
+                  <w:rFonts w:ascii="Cambria Math" w:hAnsi="Cambria Math"/>
+                </w:rPr>
+                <m:t>c</m:t>
+              </m:r>
+            </m:e>
+          </m:acc>
+          <m:r>
+            <w:rPr>
+              <w:rFonts w:ascii="Cambria Math" w:hAnsi="Cambria Math"/>
+            </w:rPr>
+            <m:t>-</m:t>
+          </m:r>
+          <m:acc>
+            <m:accPr>
+              <m:chr m:val="⃑"/>
+              <m:ctrlPr>
+                <w:rPr>
+                  <w:rFonts w:ascii="Cambria Math" w:hAnsi="Cambria Math"/>
+                  <w:i/>
+                </w:rPr>
+              </m:ctrlPr>
+            </m:accPr>
+            <m:e>
+              <m:sSub>
+                <m:sSubPr>
+                  <m:ctrlPr>
+                    <w:rPr>
+                      <w:rFonts w:ascii="Cambria Math" w:hAnsi="Cambria Math"/>
+                      <w:i/>
+                    </w:rPr>
+                  </m:ctrlPr>
+                </m:sSubPr>
+                <m:e>
+                  <m:r>
+                    <w:rPr>
+                      <w:rFonts w:ascii="Cambria Math" w:hAnsi="Cambria Math"/>
+                    </w:rPr>
+                    <m:t>p</m:t>
+                  </m:r>
+                </m:e>
+                <m:sub>
+                  <m:r>
+                    <w:rPr>
+                      <w:rFonts w:ascii="Cambria Math" w:hAnsi="Cambria Math"/>
+                    </w:rPr>
+                    <m:t>2</m:t>
+                  </m:r>
+                </m:sub>
+              </m:sSub>
+            </m:e>
+          </m:acc>
+        </m:oMath>
+      </m:oMathPara>
+    </w:p>
+    <w:p>
+      <w:pPr>
+        <w:rPr>
+          <w:rFonts w:eastAsiaTheme="majorEastAsia" w:cstheme="majorBidi"/>
+        </w:rPr>
+      </w:pPr>
+      <m:oMathPara>
+        <m:oMath>
+          <m:acc>
+            <m:accPr>
+              <m:chr m:val="⃑"/>
+              <m:ctrlPr>
+                <w:rPr>
+                  <w:rFonts w:ascii="Cambria Math" w:hAnsi="Cambria Math"/>
+                  <w:i/>
+                </w:rPr>
+              </m:ctrlPr>
+            </m:accPr>
+            <m:e>
+              <m:r>
+                <w:rPr>
+                  <w:rFonts w:ascii="Cambria Math" w:hAnsi="Cambria Math"/>
+                </w:rPr>
+                <m:t>v</m:t>
+              </m:r>
+            </m:e>
+          </m:acc>
+          <m:r>
+            <w:rPr>
+              <w:rFonts w:ascii="Cambria Math" w:hAnsi="Cambria Math"/>
+            </w:rPr>
+            <m:t>=</m:t>
+          </m:r>
+          <m:d>
+            <m:dPr>
+              <m:ctrlPr>
+                <w:rPr>
+                  <w:rFonts w:ascii="Cambria Math" w:hAnsi="Cambria Math"/>
+                  <w:i/>
+                </w:rPr>
+              </m:ctrlPr>
+            </m:dPr>
+            <m:e>
+              <m:acc>
+                <m:accPr>
+                  <m:chr m:val="⃑"/>
+                  <m:ctrlPr>
+                    <w:rPr>
+                      <w:rFonts w:ascii="Cambria Math" w:hAnsi="Cambria Math"/>
+                      <w:i/>
+                    </w:rPr>
+                  </m:ctrlPr>
+                </m:accPr>
+                <m:e>
+                  <m:sSub>
+                    <m:sSubPr>
+                      <m:ctrlPr>
+                        <w:rPr>
+                          <w:rFonts w:ascii="Cambria Math" w:hAnsi="Cambria Math"/>
+                          <w:i/>
+                        </w:rPr>
+                      </m:ctrlPr>
+                    </m:sSubPr>
+                    <m:e>
+                      <m:r>
+                        <w:rPr>
+                          <w:rFonts w:ascii="Cambria Math" w:hAnsi="Cambria Math"/>
+                        </w:rPr>
+                        <m:t>v</m:t>
+                      </m:r>
+                    </m:e>
+                    <m:sub>
+                      <m:r>
+                        <w:rPr>
+                          <w:rFonts w:ascii="Cambria Math" w:hAnsi="Cambria Math"/>
+                        </w:rPr>
+                        <m:t>2</m:t>
+                      </m:r>
+                    </m:sub>
+                  </m:sSub>
+                </m:e>
+              </m:acc>
+              <m:r>
+                <w:rPr>
+                  <w:rFonts w:ascii="Cambria Math" w:hAnsi="Cambria Math"/>
+                </w:rPr>
+                <m:t>+</m:t>
+              </m:r>
+              <m:sSub>
+                <m:sSubPr>
+                  <m:ctrlPr>
+                    <w:rPr>
+                      <w:rFonts w:ascii="Cambria Math" w:hAnsi="Cambria Math"/>
+                      <w:i/>
+                    </w:rPr>
+                  </m:ctrlPr>
+                </m:sSubPr>
+                <m:e>
+                  <m:r>
+                    <w:rPr>
+                      <w:rFonts w:ascii="Cambria Math" w:hAnsi="Cambria Math"/>
+                    </w:rPr>
+                    <m:t>ω</m:t>
+                  </m:r>
+                </m:e>
+                <m:sub>
+                  <m:r>
+                    <w:rPr>
+                      <w:rFonts w:ascii="Cambria Math" w:hAnsi="Cambria Math"/>
+                    </w:rPr>
+                    <m:t>2</m:t>
+                  </m:r>
+                </m:sub>
+              </m:sSub>
+              <m:r>
+                <w:rPr>
+                  <w:rFonts w:ascii="Cambria Math" w:hAnsi="Cambria Math"/>
+                </w:rPr>
+                <m:t>×</m:t>
+              </m:r>
+              <m:acc>
+                <m:accPr>
+                  <m:chr m:val="⃑"/>
+                  <m:ctrlPr>
+                    <w:rPr>
+                      <w:rFonts w:ascii="Cambria Math" w:hAnsi="Cambria Math"/>
+                      <w:i/>
+                    </w:rPr>
+                  </m:ctrlPr>
+                </m:accPr>
+                <m:e>
+                  <m:sSub>
+                    <m:sSubPr>
+                      <m:ctrlPr>
+                        <w:rPr>
+                          <w:rFonts w:ascii="Cambria Math" w:hAnsi="Cambria Math"/>
+                          <w:i/>
+                        </w:rPr>
+                      </m:ctrlPr>
+                    </m:sSubPr>
+                    <m:e>
+                      <m:r>
+                        <w:rPr>
+                          <w:rFonts w:ascii="Cambria Math" w:hAnsi="Cambria Math"/>
+                        </w:rPr>
+                        <m:t>r</m:t>
+                      </m:r>
+                    </m:e>
+                    <m:sub>
+                      <m:r>
+                        <w:rPr>
+                          <w:rFonts w:ascii="Cambria Math" w:hAnsi="Cambria Math"/>
+                        </w:rPr>
+                        <m:t>2</m:t>
+                      </m:r>
+                    </m:sub>
+                  </m:sSub>
+                </m:e>
+              </m:acc>
+              <m:ctrlPr>
+                <w:rPr>
+                  <w:rFonts w:ascii="Cambria Math" w:eastAsiaTheme="minorEastAsia" w:hAnsi="Cambria Math"/>
+                  <w:i/>
+                </w:rPr>
+              </m:ctrlPr>
+            </m:e>
+          </m:d>
+          <m:r>
+            <w:rPr>
+              <w:rFonts w:ascii="Cambria Math" w:eastAsiaTheme="minorEastAsia" w:hAnsi="Cambria Math"/>
+            </w:rPr>
+            <m:t>-</m:t>
+          </m:r>
+          <m:d>
+            <m:dPr>
+              <m:ctrlPr>
+                <w:rPr>
+                  <w:rFonts w:ascii="Cambria Math" w:eastAsiaTheme="minorEastAsia" w:hAnsi="Cambria Math"/>
+                  <w:i/>
+                </w:rPr>
+              </m:ctrlPr>
+            </m:dPr>
+            <m:e>
+              <m:acc>
+                <m:accPr>
+                  <m:chr m:val="⃑"/>
+                  <m:ctrlPr>
+                    <w:rPr>
+                      <w:rFonts w:ascii="Cambria Math" w:eastAsiaTheme="minorEastAsia" w:hAnsi="Cambria Math"/>
+                      <w:i/>
+                    </w:rPr>
+                  </m:ctrlPr>
+                </m:accPr>
+                <m:e>
+                  <m:sSub>
+                    <m:sSubPr>
+                      <m:ctrlPr>
+                        <w:rPr>
+                          <w:rFonts w:ascii="Cambria Math" w:eastAsiaTheme="minorEastAsia" w:hAnsi="Cambria Math"/>
+                          <w:i/>
+                        </w:rPr>
+                      </m:ctrlPr>
+                    </m:sSubPr>
+                    <m:e>
+                      <m:r>
+                        <w:rPr>
+                          <w:rFonts w:ascii="Cambria Math" w:eastAsiaTheme="minorEastAsia" w:hAnsi="Cambria Math"/>
+                        </w:rPr>
+                        <m:t>v</m:t>
+                      </m:r>
+                    </m:e>
+                    <m:sub>
+                      <m:r>
+                        <w:rPr>
+                          <w:rFonts w:ascii="Cambria Math" w:eastAsiaTheme="minorEastAsia" w:hAnsi="Cambria Math"/>
+                        </w:rPr>
+                        <m:t>1</m:t>
+                      </m:r>
+                    </m:sub>
+                  </m:sSub>
+                </m:e>
+              </m:acc>
+              <m:r>
+                <w:rPr>
+                  <w:rFonts w:ascii="Cambria Math" w:eastAsiaTheme="minorEastAsia" w:hAnsi="Cambria Math"/>
+                </w:rPr>
+                <m:t>+</m:t>
+              </m:r>
+              <m:sSub>
+                <m:sSubPr>
+                  <m:ctrlPr>
+                    <w:rPr>
+                      <w:rFonts w:ascii="Cambria Math" w:eastAsiaTheme="minorEastAsia" w:hAnsi="Cambria Math"/>
+                      <w:i/>
+                    </w:rPr>
+                  </m:ctrlPr>
+                </m:sSubPr>
+                <m:e>
+                  <m:r>
+                    <w:rPr>
+                      <w:rFonts w:ascii="Cambria Math" w:eastAsiaTheme="minorEastAsia" w:hAnsi="Cambria Math"/>
+                    </w:rPr>
+                    <m:t>ω</m:t>
+                  </m:r>
+                </m:e>
+                <m:sub>
+                  <m:r>
+                    <w:rPr>
+                      <w:rFonts w:ascii="Cambria Math" w:eastAsiaTheme="minorEastAsia" w:hAnsi="Cambria Math"/>
+                    </w:rPr>
+                    <m:t>1</m:t>
+                  </m:r>
+                </m:sub>
+              </m:sSub>
+              <m:r>
+                <w:rPr>
+                  <w:rFonts w:ascii="Cambria Math" w:eastAsiaTheme="minorEastAsia" w:hAnsi="Cambria Math"/>
+                </w:rPr>
+                <m:t>×</m:t>
+              </m:r>
+              <m:acc>
+                <m:accPr>
+                  <m:chr m:val="⃑"/>
+                  <m:ctrlPr>
+                    <w:rPr>
+                      <w:rFonts w:ascii="Cambria Math" w:eastAsiaTheme="minorEastAsia" w:hAnsi="Cambria Math"/>
+                      <w:i/>
+                    </w:rPr>
+                  </m:ctrlPr>
+                </m:accPr>
+                <m:e>
+                  <m:sSub>
+                    <m:sSubPr>
+                      <m:ctrlPr>
+                        <w:rPr>
+                          <w:rFonts w:ascii="Cambria Math" w:eastAsiaTheme="minorEastAsia" w:hAnsi="Cambria Math"/>
+                          <w:i/>
+                        </w:rPr>
+                      </m:ctrlPr>
+                    </m:sSubPr>
+                    <m:e>
+                      <m:r>
+                        <w:rPr>
+                          <w:rFonts w:ascii="Cambria Math" w:eastAsiaTheme="minorEastAsia" w:hAnsi="Cambria Math"/>
+                        </w:rPr>
+                        <m:t>r</m:t>
+                      </m:r>
+                    </m:e>
+                    <m:sub>
+                      <m:r>
+                        <w:rPr>
+                          <w:rFonts w:ascii="Cambria Math" w:eastAsiaTheme="minorEastAsia" w:hAnsi="Cambria Math"/>
+                        </w:rPr>
+                        <m:t>1</m:t>
+                      </m:r>
+                    </m:sub>
+                  </m:sSub>
+                </m:e>
+              </m:acc>
+            </m:e>
+          </m:d>
+        </m:oMath>
+      </m:oMathPara>
+    </w:p>
+    <w:p>
+      <w:pPr>
+        <w:rPr>
+          <w:rFonts w:eastAsiaTheme="majorEastAsia" w:cstheme="majorBidi"/>
+        </w:rPr>
+      </w:pPr>
+      <m:oMathPara>
+        <m:oMath>
+          <m:r>
+            <w:rPr>
+              <w:rFonts w:ascii="Cambria Math" w:eastAsiaTheme="majorEastAsia" w:hAnsi="Cambria Math" w:cstheme="majorBidi"/>
+            </w:rPr>
+            <m:t>j</m:t>
+          </m:r>
+          <m:r>
+            <w:rPr>
+              <w:rFonts w:ascii="Cambria Math" w:eastAsiaTheme="majorEastAsia" w:hAnsi="Cambria Math" w:cstheme="majorBidi"/>
+            </w:rPr>
+            <m:t>=</m:t>
+          </m:r>
+          <m:f>
+            <m:fPr>
+              <m:ctrlPr>
+                <w:rPr>
+                  <w:rFonts w:ascii="Cambria Math" w:eastAsiaTheme="majorEastAsia" w:hAnsi="Cambria Math" w:cstheme="majorBidi"/>
+                  <w:i/>
+                </w:rPr>
+              </m:ctrlPr>
+            </m:fPr>
+            <m:num>
+              <m:r>
+                <w:rPr>
+                  <w:rFonts w:ascii="Cambria Math" w:eastAsiaTheme="majorEastAsia" w:hAnsi="Cambria Math" w:cstheme="majorBidi"/>
+                </w:rPr>
+                <m:t>-</m:t>
+              </m:r>
+              <m:d>
+                <m:dPr>
+                  <m:ctrlPr>
+                    <w:rPr>
+                      <w:rFonts w:ascii="Cambria Math" w:eastAsiaTheme="majorEastAsia" w:hAnsi="Cambria Math" w:cstheme="majorBidi"/>
+                      <w:i/>
+                    </w:rPr>
+                  </m:ctrlPr>
+                </m:dPr>
+                <m:e>
+                  <m:r>
+                    <w:rPr>
+                      <w:rFonts w:ascii="Cambria Math" w:eastAsiaTheme="majorEastAsia" w:hAnsi="Cambria Math" w:cstheme="majorBidi"/>
+                    </w:rPr>
+                    <m:t>1+</m:t>
+                  </m:r>
+                  <m:func>
+                    <m:funcPr>
+                      <m:ctrlPr>
+                        <w:rPr>
+                          <w:rFonts w:ascii="Cambria Math" w:eastAsiaTheme="majorEastAsia" w:hAnsi="Cambria Math" w:cstheme="majorBidi"/>
+                        </w:rPr>
+                      </m:ctrlPr>
+                    </m:funcPr>
+                    <m:fName>
+                      <m:r>
+                        <m:rPr>
+                          <m:sty m:val="p"/>
+                        </m:rPr>
+                        <w:rPr>
+                          <w:rFonts w:ascii="Cambria Math" w:eastAsiaTheme="majorEastAsia" w:hAnsi="Cambria Math" w:cstheme="majorBidi"/>
+                        </w:rPr>
+                        <m:t>min</m:t>
+                      </m:r>
+                      <m:ctrlPr>
+                        <w:rPr>
+                          <w:rFonts w:ascii="Cambria Math" w:eastAsiaTheme="majorEastAsia" w:hAnsi="Cambria Math" w:cstheme="majorBidi"/>
+                          <w:i/>
+                        </w:rPr>
+                      </m:ctrlPr>
+                    </m:fName>
+                    <m:e>
+                      <m:d>
+                        <m:dPr>
+                          <m:ctrlPr>
+                            <w:rPr>
+                              <w:rFonts w:ascii="Cambria Math" w:eastAsiaTheme="majorEastAsia" w:hAnsi="Cambria Math" w:cstheme="majorBidi"/>
+                              <w:i/>
+                            </w:rPr>
+                          </m:ctrlPr>
+                        </m:dPr>
+                        <m:e>
+                          <m:sSub>
+                            <m:sSubPr>
+                              <m:ctrlPr>
+                                <w:rPr>
+                                  <w:rFonts w:ascii="Cambria Math" w:eastAsiaTheme="majorEastAsia" w:hAnsi="Cambria Math" w:cstheme="majorBidi"/>
+                                  <w:i/>
+                                </w:rPr>
+                              </m:ctrlPr>
+                            </m:sSubPr>
+                            <m:e>
+                              <m:r>
+                                <w:rPr>
+                                  <w:rFonts w:ascii="Cambria Math" w:eastAsiaTheme="majorEastAsia" w:hAnsi="Cambria Math" w:cstheme="majorBidi"/>
+                                </w:rPr>
+                                <m:t>e</m:t>
+                              </m:r>
+                            </m:e>
+                            <m:sub>
+                              <m:r>
+                                <w:rPr>
+                                  <w:rFonts w:ascii="Cambria Math" w:eastAsiaTheme="majorEastAsia" w:hAnsi="Cambria Math" w:cstheme="majorBidi"/>
+                                </w:rPr>
+                                <m:t>1</m:t>
+                              </m:r>
+                            </m:sub>
+                          </m:sSub>
+                          <m:r>
+                            <w:rPr>
+                              <w:rFonts w:ascii="Cambria Math" w:eastAsiaTheme="majorEastAsia" w:hAnsi="Cambria Math" w:cstheme="majorBidi"/>
+                            </w:rPr>
+                            <m:t xml:space="preserve">, </m:t>
+                          </m:r>
+                          <m:sSub>
+                            <m:sSubPr>
+                              <m:ctrlPr>
+                                <w:rPr>
+                                  <w:rFonts w:ascii="Cambria Math" w:eastAsiaTheme="majorEastAsia" w:hAnsi="Cambria Math" w:cstheme="majorBidi"/>
+                                  <w:i/>
+                                </w:rPr>
+                              </m:ctrlPr>
+                            </m:sSubPr>
+                            <m:e>
+                              <m:r>
+                                <w:rPr>
+                                  <w:rFonts w:ascii="Cambria Math" w:eastAsiaTheme="majorEastAsia" w:hAnsi="Cambria Math" w:cstheme="majorBidi"/>
+                                </w:rPr>
+                                <m:t>e</m:t>
+                              </m:r>
+                            </m:e>
+                            <m:sub>
+                              <m:r>
+                                <w:rPr>
+                                  <w:rFonts w:ascii="Cambria Math" w:eastAsiaTheme="majorEastAsia" w:hAnsi="Cambria Math" w:cstheme="majorBidi"/>
+                                </w:rPr>
+                                <m:t>2</m:t>
+                              </m:r>
+                            </m:sub>
+                          </m:sSub>
+                        </m:e>
+                      </m:d>
+                    </m:e>
+                  </m:func>
+                </m:e>
+              </m:d>
+              <m:acc>
+                <m:accPr>
+                  <m:chr m:val="⃑"/>
+                  <m:ctrlPr>
+                    <w:rPr>
+                      <w:rFonts w:ascii="Cambria Math" w:eastAsiaTheme="majorEastAsia" w:hAnsi="Cambria Math" w:cstheme="majorBidi"/>
+                      <w:i/>
+                    </w:rPr>
+                  </m:ctrlPr>
+                </m:accPr>
+                <m:e>
+                  <m:r>
+                    <w:rPr>
+                      <w:rFonts w:ascii="Cambria Math" w:eastAsiaTheme="majorEastAsia" w:hAnsi="Cambria Math" w:cstheme="majorBidi"/>
+                    </w:rPr>
+                    <m:t>v</m:t>
+                  </m:r>
+                </m:e>
+              </m:acc>
+              <m:r>
+                <w:rPr>
+                  <w:rFonts w:ascii="Cambria Math" w:eastAsiaTheme="majorEastAsia" w:hAnsi="Cambria Math" w:cstheme="majorBidi"/>
+                </w:rPr>
+                <m:t>⋅</m:t>
+              </m:r>
+              <m:acc>
+                <m:accPr>
+                  <m:ctrlPr>
+                    <w:rPr>
+                      <w:rFonts w:ascii="Cambria Math" w:eastAsiaTheme="majorEastAsia" w:hAnsi="Cambria Math" w:cstheme="majorBidi"/>
+                      <w:i/>
+                    </w:rPr>
+                  </m:ctrlPr>
+                </m:accPr>
+                <m:e>
+                  <m:r>
+                    <w:rPr>
+                      <w:rFonts w:ascii="Cambria Math" w:eastAsiaTheme="majorEastAsia" w:hAnsi="Cambria Math" w:cstheme="majorBidi"/>
+                    </w:rPr>
+                    <m:t>n</m:t>
+                  </m:r>
+                </m:e>
+              </m:acc>
+            </m:num>
+            <m:den>
+              <m:sSubSup>
+                <m:sSubSupPr>
+                  <m:ctrlPr>
+                    <w:rPr>
+                      <w:rFonts w:ascii="Cambria Math" w:eastAsiaTheme="majorEastAsia" w:hAnsi="Cambria Math" w:cstheme="majorBidi"/>
+                      <w:i/>
+                    </w:rPr>
+                  </m:ctrlPr>
+                </m:sSubSupPr>
+                <m:e>
+                  <m:r>
+                    <w:rPr>
+                      <w:rFonts w:ascii="Cambria Math" w:eastAsiaTheme="majorEastAsia" w:hAnsi="Cambria Math" w:cstheme="majorBidi"/>
+                    </w:rPr>
+                    <m:t>m</m:t>
+                  </m:r>
+                </m:e>
+                <m:sub>
+                  <m:r>
+                    <w:rPr>
+                      <w:rFonts w:ascii="Cambria Math" w:eastAsiaTheme="majorEastAsia" w:hAnsi="Cambria Math" w:cstheme="majorBidi"/>
+                    </w:rPr>
+                    <m:t>1</m:t>
+                  </m:r>
+                </m:sub>
+                <m:sup>
+                  <m:r>
+                    <w:rPr>
+                      <w:rFonts w:ascii="Cambria Math" w:eastAsiaTheme="majorEastAsia" w:hAnsi="Cambria Math" w:cstheme="majorBidi"/>
+                    </w:rPr>
+                    <m:t>-1</m:t>
+                  </m:r>
+                </m:sup>
+              </m:sSubSup>
+              <m:r>
+                <w:rPr>
+                  <w:rFonts w:ascii="Cambria Math" w:eastAsiaTheme="majorEastAsia" w:hAnsi="Cambria Math" w:cstheme="majorBidi"/>
+                </w:rPr>
+                <m:t>+</m:t>
+              </m:r>
+              <m:sSubSup>
+                <m:sSubSupPr>
+                  <m:ctrlPr>
+                    <w:rPr>
+                      <w:rFonts w:ascii="Cambria Math" w:eastAsiaTheme="majorEastAsia" w:hAnsi="Cambria Math" w:cstheme="majorBidi"/>
+                      <w:i/>
+                    </w:rPr>
+                  </m:ctrlPr>
+                </m:sSubSupPr>
+                <m:e>
+                  <m:r>
+                    <w:rPr>
+                      <w:rFonts w:ascii="Cambria Math" w:eastAsiaTheme="majorEastAsia" w:hAnsi="Cambria Math" w:cstheme="majorBidi"/>
+                    </w:rPr>
+                    <m:t>m</m:t>
+                  </m:r>
+                </m:e>
+                <m:sub>
+                  <m:r>
+                    <w:rPr>
+                      <w:rFonts w:ascii="Cambria Math" w:eastAsiaTheme="majorEastAsia" w:hAnsi="Cambria Math" w:cstheme="majorBidi"/>
+                    </w:rPr>
+                    <m:t>2</m:t>
+                  </m:r>
+                </m:sub>
+                <m:sup>
+                  <m:r>
+                    <w:rPr>
+                      <w:rFonts w:ascii="Cambria Math" w:eastAsiaTheme="majorEastAsia" w:hAnsi="Cambria Math" w:cstheme="majorBidi"/>
+                    </w:rPr>
+                    <m:t>-1</m:t>
+                  </m:r>
+                </m:sup>
+              </m:sSubSup>
+              <m:r>
+                <w:rPr>
+                  <w:rFonts w:ascii="Cambria Math" w:eastAsiaTheme="majorEastAsia" w:hAnsi="Cambria Math" w:cstheme="majorBidi"/>
+                </w:rPr>
+                <m:t>+</m:t>
+              </m:r>
+              <m:acc>
+                <m:accPr>
+                  <m:ctrlPr>
+                    <w:rPr>
+                      <w:rFonts w:ascii="Cambria Math" w:eastAsiaTheme="majorEastAsia" w:hAnsi="Cambria Math" w:cstheme="majorBidi"/>
+                      <w:i/>
+                    </w:rPr>
+                  </m:ctrlPr>
+                </m:accPr>
+                <m:e>
+                  <m:r>
+                    <w:rPr>
+                      <w:rFonts w:ascii="Cambria Math" w:eastAsiaTheme="majorEastAsia" w:hAnsi="Cambria Math" w:cstheme="majorBidi"/>
+                    </w:rPr>
+                    <m:t>n</m:t>
+                  </m:r>
+                </m:e>
+              </m:acc>
+              <m:r>
+                <w:rPr>
+                  <w:rFonts w:ascii="Cambria Math" w:eastAsiaTheme="majorEastAsia" w:hAnsi="Cambria Math" w:cstheme="majorBidi"/>
+                </w:rPr>
+                <m:t>⋅</m:t>
+              </m:r>
+              <m:d>
+                <m:dPr>
+                  <m:ctrlPr>
+                    <w:rPr>
+                      <w:rFonts w:ascii="Cambria Math" w:eastAsiaTheme="majorEastAsia" w:hAnsi="Cambria Math" w:cstheme="majorBidi"/>
+                      <w:i/>
+                    </w:rPr>
+                  </m:ctrlPr>
+                </m:dPr>
+                <m:e>
+                  <m:d>
+                    <m:dPr>
+                      <m:ctrlPr>
+                        <w:rPr>
+                          <w:rFonts w:ascii="Cambria Math" w:eastAsiaTheme="majorEastAsia" w:hAnsi="Cambria Math" w:cstheme="majorBidi"/>
+                          <w:i/>
+                        </w:rPr>
+                      </m:ctrlPr>
+                    </m:dPr>
+                    <m:e>
+                      <m:d>
+                        <m:dPr>
+                          <m:ctrlPr>
+                            <w:rPr>
+                              <w:rFonts w:ascii="Cambria Math" w:eastAsiaTheme="majorEastAsia" w:hAnsi="Cambria Math" w:cstheme="majorBidi"/>
+                              <w:i/>
+                            </w:rPr>
+                          </m:ctrlPr>
+                        </m:dPr>
+                        <m:e>
+                          <m:d>
+                            <m:dPr>
+                              <m:ctrlPr>
+                                <w:rPr>
+                                  <w:rFonts w:ascii="Cambria Math" w:eastAsiaTheme="majorEastAsia" w:hAnsi="Cambria Math" w:cstheme="majorBidi"/>
+                                  <w:i/>
+                                </w:rPr>
+                              </m:ctrlPr>
+                            </m:dPr>
+                            <m:e>
+                              <m:acc>
+                                <m:accPr>
+                                  <m:chr m:val="⃑"/>
+                                  <m:ctrlPr>
+                                    <w:rPr>
+                                      <w:rFonts w:ascii="Cambria Math" w:eastAsiaTheme="majorEastAsia" w:hAnsi="Cambria Math" w:cstheme="majorBidi"/>
+                                      <w:i/>
+                                    </w:rPr>
+                                  </m:ctrlPr>
+                                </m:accPr>
+                                <m:e>
+                                  <m:sSub>
+                                    <m:sSubPr>
+                                      <m:ctrlPr>
+                                        <w:rPr>
+                                          <w:rFonts w:ascii="Cambria Math" w:eastAsiaTheme="majorEastAsia" w:hAnsi="Cambria Math" w:cstheme="majorBidi"/>
+                                          <w:i/>
+                                        </w:rPr>
+                                      </m:ctrlPr>
+                                    </m:sSubPr>
+                                    <m:e>
+                                      <m:r>
+                                        <w:rPr>
+                                          <w:rFonts w:ascii="Cambria Math" w:eastAsiaTheme="majorEastAsia" w:hAnsi="Cambria Math" w:cstheme="majorBidi"/>
+                                        </w:rPr>
+                                        <m:t>r</m:t>
+                                      </m:r>
+                                    </m:e>
+                                    <m:sub>
+                                      <m:r>
+                                        <w:rPr>
+                                          <w:rFonts w:ascii="Cambria Math" w:eastAsiaTheme="majorEastAsia" w:hAnsi="Cambria Math" w:cstheme="majorBidi"/>
+                                        </w:rPr>
+                                        <m:t>1</m:t>
+                                      </m:r>
+                                    </m:sub>
+                                  </m:sSub>
+                                </m:e>
+                              </m:acc>
+                              <m:r>
+                                <w:rPr>
+                                  <w:rFonts w:ascii="Cambria Math" w:eastAsiaTheme="majorEastAsia" w:hAnsi="Cambria Math" w:cstheme="majorBidi"/>
+                                </w:rPr>
+                                <m:t>×</m:t>
+                              </m:r>
+                              <m:acc>
+                                <m:accPr>
+                                  <m:ctrlPr>
+                                    <w:rPr>
+                                      <w:rFonts w:ascii="Cambria Math" w:eastAsiaTheme="majorEastAsia" w:hAnsi="Cambria Math" w:cstheme="majorBidi"/>
+                                      <w:i/>
+                                    </w:rPr>
+                                  </m:ctrlPr>
+                                </m:accPr>
+                                <m:e>
+                                  <m:r>
+                                    <w:rPr>
+                                      <w:rFonts w:ascii="Cambria Math" w:eastAsiaTheme="majorEastAsia" w:hAnsi="Cambria Math" w:cstheme="majorBidi"/>
+                                    </w:rPr>
+                                    <m:t>n</m:t>
+                                  </m:r>
+                                </m:e>
+                              </m:acc>
+                            </m:e>
+                          </m:d>
+                          <m:sSubSup>
+                            <m:sSubSupPr>
+                              <m:ctrlPr>
+                                <w:rPr>
+                                  <w:rFonts w:ascii="Cambria Math" w:eastAsiaTheme="majorEastAsia" w:hAnsi="Cambria Math" w:cstheme="majorBidi"/>
+                                  <w:i/>
+                                </w:rPr>
+                              </m:ctrlPr>
+                            </m:sSubSupPr>
+                            <m:e>
+                              <m:r>
+                                <w:rPr>
+                                  <w:rFonts w:ascii="Cambria Math" w:eastAsiaTheme="majorEastAsia" w:hAnsi="Cambria Math" w:cstheme="majorBidi"/>
+                                </w:rPr>
+                                <m:t>I</m:t>
+                              </m:r>
+                            </m:e>
+                            <m:sub>
+                              <m:r>
+                                <w:rPr>
+                                  <w:rFonts w:ascii="Cambria Math" w:eastAsiaTheme="majorEastAsia" w:hAnsi="Cambria Math" w:cstheme="majorBidi"/>
+                                </w:rPr>
+                                <m:t>1</m:t>
+                              </m:r>
+                            </m:sub>
+                            <m:sup>
+                              <m:r>
+                                <w:rPr>
+                                  <w:rFonts w:ascii="Cambria Math" w:eastAsiaTheme="majorEastAsia" w:hAnsi="Cambria Math" w:cstheme="majorBidi"/>
+                                </w:rPr>
+                                <m:t>-1</m:t>
+                              </m:r>
+                            </m:sup>
+                          </m:sSubSup>
+                        </m:e>
+                      </m:d>
+                      <m:r>
+                        <w:rPr>
+                          <w:rFonts w:ascii="Cambria Math" w:eastAsiaTheme="majorEastAsia" w:hAnsi="Cambria Math" w:cstheme="majorBidi"/>
+                        </w:rPr>
+                        <m:t>×</m:t>
+                      </m:r>
+                      <m:acc>
+                        <m:accPr>
+                          <m:chr m:val="⃑"/>
+                          <m:ctrlPr>
+                            <w:rPr>
+                              <w:rFonts w:ascii="Cambria Math" w:eastAsiaTheme="majorEastAsia" w:hAnsi="Cambria Math" w:cstheme="majorBidi"/>
+                              <w:i/>
+                            </w:rPr>
+                          </m:ctrlPr>
+                        </m:accPr>
+                        <m:e>
+                          <m:sSub>
+                            <m:sSubPr>
+                              <m:ctrlPr>
+                                <w:rPr>
+                                  <w:rFonts w:ascii="Cambria Math" w:eastAsiaTheme="majorEastAsia" w:hAnsi="Cambria Math" w:cstheme="majorBidi"/>
+                                  <w:i/>
+                                </w:rPr>
+                              </m:ctrlPr>
+                            </m:sSubPr>
+                            <m:e>
+                              <m:r>
+                                <w:rPr>
+                                  <w:rFonts w:ascii="Cambria Math" w:eastAsiaTheme="majorEastAsia" w:hAnsi="Cambria Math" w:cstheme="majorBidi"/>
+                                </w:rPr>
+                                <m:t>r</m:t>
+                              </m:r>
+                            </m:e>
+                            <m:sub>
+                              <m:r>
+                                <w:rPr>
+                                  <w:rFonts w:ascii="Cambria Math" w:eastAsiaTheme="majorEastAsia" w:hAnsi="Cambria Math" w:cstheme="majorBidi"/>
+                                </w:rPr>
+                                <m:t>1</m:t>
+                              </m:r>
+                            </m:sub>
+                          </m:sSub>
+                        </m:e>
+                      </m:acc>
+                    </m:e>
+                  </m:d>
+                  <m:r>
+                    <w:rPr>
+                      <w:rFonts w:ascii="Cambria Math" w:eastAsiaTheme="majorEastAsia" w:hAnsi="Cambria Math" w:cstheme="majorBidi"/>
+                    </w:rPr>
+                    <m:t>+</m:t>
+                  </m:r>
+                  <m:acc>
+                    <m:accPr>
+                      <m:ctrlPr>
+                        <w:rPr>
+                          <w:rFonts w:ascii="Cambria Math" w:eastAsiaTheme="majorEastAsia" w:hAnsi="Cambria Math" w:cstheme="majorBidi"/>
+                          <w:i/>
+                        </w:rPr>
+                      </m:ctrlPr>
+                    </m:accPr>
+                    <m:e>
+                      <m:r>
+                        <w:rPr>
+                          <w:rFonts w:ascii="Cambria Math" w:eastAsiaTheme="majorEastAsia" w:hAnsi="Cambria Math" w:cstheme="majorBidi"/>
+                        </w:rPr>
+                        <m:t>n</m:t>
+                      </m:r>
+                    </m:e>
+                  </m:acc>
+                  <m:r>
+                    <w:rPr>
+                      <w:rFonts w:ascii="Cambria Math" w:eastAsiaTheme="majorEastAsia" w:hAnsi="Cambria Math" w:cstheme="majorBidi"/>
+                    </w:rPr>
+                    <m:t>⋅</m:t>
+                  </m:r>
+                  <m:d>
+                    <m:dPr>
+                      <m:ctrlPr>
+                        <w:rPr>
+                          <w:rFonts w:ascii="Cambria Math" w:eastAsiaTheme="majorEastAsia" w:hAnsi="Cambria Math" w:cstheme="majorBidi"/>
+                          <w:i/>
+                        </w:rPr>
+                      </m:ctrlPr>
+                    </m:dPr>
+                    <m:e>
+                      <m:d>
+                        <m:dPr>
+                          <m:ctrlPr>
+                            <w:rPr>
+                              <w:rFonts w:ascii="Cambria Math" w:eastAsiaTheme="majorEastAsia" w:hAnsi="Cambria Math" w:cstheme="majorBidi"/>
+                              <w:i/>
+                            </w:rPr>
+                          </m:ctrlPr>
+                        </m:dPr>
+                        <m:e>
+                          <m:d>
+                            <m:dPr>
+                              <m:ctrlPr>
+                                <w:rPr>
+                                  <w:rFonts w:ascii="Cambria Math" w:eastAsiaTheme="majorEastAsia" w:hAnsi="Cambria Math" w:cstheme="majorBidi"/>
+                                  <w:i/>
+                                </w:rPr>
+                              </m:ctrlPr>
+                            </m:dPr>
+                            <m:e>
+                              <m:acc>
+                                <m:accPr>
+                                  <m:chr m:val="⃑"/>
+                                  <m:ctrlPr>
+                                    <w:rPr>
+                                      <w:rFonts w:ascii="Cambria Math" w:eastAsiaTheme="majorEastAsia" w:hAnsi="Cambria Math" w:cstheme="majorBidi"/>
+                                      <w:i/>
+                                    </w:rPr>
+                                  </m:ctrlPr>
+                                </m:accPr>
+                                <m:e>
+                                  <m:sSub>
+                                    <m:sSubPr>
+                                      <m:ctrlPr>
+                                        <w:rPr>
+                                          <w:rFonts w:ascii="Cambria Math" w:eastAsiaTheme="majorEastAsia" w:hAnsi="Cambria Math" w:cstheme="majorBidi"/>
+                                          <w:i/>
+                                        </w:rPr>
+                                      </m:ctrlPr>
+                                    </m:sSubPr>
+                                    <m:e>
+                                      <m:r>
+                                        <w:rPr>
+                                          <w:rFonts w:ascii="Cambria Math" w:eastAsiaTheme="majorEastAsia" w:hAnsi="Cambria Math" w:cstheme="majorBidi"/>
+                                        </w:rPr>
+                                        <m:t>r</m:t>
+                                      </m:r>
+                                    </m:e>
+                                    <m:sub>
+                                      <m:r>
+                                        <w:rPr>
+                                          <w:rFonts w:ascii="Cambria Math" w:eastAsiaTheme="majorEastAsia" w:hAnsi="Cambria Math" w:cstheme="majorBidi"/>
+                                        </w:rPr>
+                                        <m:t>2</m:t>
+                                      </m:r>
+                                    </m:sub>
+                                  </m:sSub>
+                                </m:e>
+                              </m:acc>
+                              <m:r>
+                                <w:rPr>
+                                  <w:rFonts w:ascii="Cambria Math" w:eastAsiaTheme="majorEastAsia" w:hAnsi="Cambria Math" w:cstheme="majorBidi"/>
+                                </w:rPr>
+                                <m:t>×</m:t>
+                              </m:r>
+                              <m:acc>
+                                <m:accPr>
+                                  <m:ctrlPr>
+                                    <w:rPr>
+                                      <w:rFonts w:ascii="Cambria Math" w:eastAsiaTheme="majorEastAsia" w:hAnsi="Cambria Math" w:cstheme="majorBidi"/>
+                                      <w:i/>
+                                    </w:rPr>
+                                  </m:ctrlPr>
+                                </m:accPr>
+                                <m:e>
+                                  <m:r>
+                                    <w:rPr>
+                                      <w:rFonts w:ascii="Cambria Math" w:eastAsiaTheme="majorEastAsia" w:hAnsi="Cambria Math" w:cstheme="majorBidi"/>
+                                    </w:rPr>
+                                    <m:t>n</m:t>
+                                  </m:r>
+                                </m:e>
+                              </m:acc>
+                            </m:e>
+                          </m:d>
+                          <m:sSubSup>
+                            <m:sSubSupPr>
+                              <m:ctrlPr>
+                                <w:rPr>
+                                  <w:rFonts w:ascii="Cambria Math" w:eastAsiaTheme="majorEastAsia" w:hAnsi="Cambria Math" w:cstheme="majorBidi"/>
+                                  <w:i/>
+                                </w:rPr>
+                              </m:ctrlPr>
+                            </m:sSubSupPr>
+                            <m:e>
+                              <m:r>
+                                <w:rPr>
+                                  <w:rFonts w:ascii="Cambria Math" w:eastAsiaTheme="majorEastAsia" w:hAnsi="Cambria Math" w:cstheme="majorBidi"/>
+                                </w:rPr>
+                                <m:t>I</m:t>
+                              </m:r>
+                            </m:e>
+                            <m:sub>
+                              <m:r>
+                                <w:rPr>
+                                  <w:rFonts w:ascii="Cambria Math" w:eastAsiaTheme="majorEastAsia" w:hAnsi="Cambria Math" w:cstheme="majorBidi"/>
+                                </w:rPr>
+                                <m:t>2</m:t>
+                              </m:r>
+                            </m:sub>
+                            <m:sup>
+                              <m:r>
+                                <w:rPr>
+                                  <w:rFonts w:ascii="Cambria Math" w:eastAsiaTheme="majorEastAsia" w:hAnsi="Cambria Math" w:cstheme="majorBidi"/>
+                                </w:rPr>
+                                <m:t>-1</m:t>
+                              </m:r>
+                            </m:sup>
+                          </m:sSubSup>
+                        </m:e>
+                      </m:d>
+                      <m:r>
+                        <w:rPr>
+                          <w:rFonts w:ascii="Cambria Math" w:eastAsiaTheme="majorEastAsia" w:hAnsi="Cambria Math" w:cstheme="majorBidi"/>
+                        </w:rPr>
+                        <m:t>×</m:t>
+                      </m:r>
+                      <m:acc>
+                        <m:accPr>
+                          <m:chr m:val="⃑"/>
+                          <m:ctrlPr>
+                            <w:rPr>
+                              <w:rFonts w:ascii="Cambria Math" w:eastAsiaTheme="majorEastAsia" w:hAnsi="Cambria Math" w:cstheme="majorBidi"/>
+                              <w:i/>
+                            </w:rPr>
+                          </m:ctrlPr>
+                        </m:accPr>
+                        <m:e>
+                          <m:sSub>
+                            <m:sSubPr>
+                              <m:ctrlPr>
+                                <w:rPr>
+                                  <w:rFonts w:ascii="Cambria Math" w:eastAsiaTheme="majorEastAsia" w:hAnsi="Cambria Math" w:cstheme="majorBidi"/>
+                                  <w:i/>
+                                </w:rPr>
+                              </m:ctrlPr>
+                            </m:sSubPr>
+                            <m:e>
+                              <m:r>
+                                <w:rPr>
+                                  <w:rFonts w:ascii="Cambria Math" w:eastAsiaTheme="majorEastAsia" w:hAnsi="Cambria Math" w:cstheme="majorBidi"/>
+                                </w:rPr>
+                                <m:t>r</m:t>
+                              </m:r>
+                            </m:e>
+                            <m:sub>
+                              <m:r>
+                                <w:rPr>
+                                  <w:rFonts w:ascii="Cambria Math" w:eastAsiaTheme="majorEastAsia" w:hAnsi="Cambria Math" w:cstheme="majorBidi"/>
+                                </w:rPr>
+                                <m:t>2</m:t>
+                              </m:r>
+                            </m:sub>
+                          </m:sSub>
+                        </m:e>
+                      </m:acc>
+                    </m:e>
+                  </m:d>
+                </m:e>
+              </m:d>
+            </m:den>
+          </m:f>
+        </m:oMath>
+      </m:oMathPara>
+    </w:p>
+    <w:p>
+      <w:pPr>
+        <w:rPr>
+          <w:rFonts w:eastAsiaTheme="majorEastAsia" w:cstheme="majorBidi"/>
+          <w:i/>
+          <w:lang w:val="en-GB"/>
+        </w:rPr>
+      </w:pPr>
+      <m:oMathPara>
+        <m:oMath>
+          <m:sSub>
+            <m:sSubPr>
+              <m:ctrlPr>
+                <w:rPr>
+                  <w:rFonts w:ascii="Cambria Math" w:hAnsi="Cambria Math"/>
+                  <w:i/>
+                </w:rPr>
+              </m:ctrlPr>
+            </m:sSubPr>
+            <m:e>
+              <m:r>
+                <w:rPr>
+                  <w:rFonts w:ascii="Cambria Math" w:hAnsi="Cambria Math"/>
+                </w:rPr>
+                <m:t>v</m:t>
+              </m:r>
+            </m:e>
+            <m:sub>
+              <m:r>
+                <w:rPr>
+                  <w:rFonts w:ascii="Cambria Math" w:hAnsi="Cambria Math"/>
+                </w:rPr>
+                <m:t>1</m:t>
+              </m:r>
+            </m:sub>
+          </m:sSub>
+          <m:r>
+            <w:rPr>
+              <w:rFonts w:ascii="Cambria Math" w:hAnsi="Cambria Math"/>
+            </w:rPr>
+            <m:t>=</m:t>
+          </m:r>
+          <m:sSub>
+            <m:sSubPr>
+              <m:ctrlPr>
+                <w:rPr>
+                  <w:rFonts w:ascii="Cambria Math" w:hAnsi="Cambria Math"/>
+                  <w:i/>
+                </w:rPr>
+              </m:ctrlPr>
+            </m:sSubPr>
+            <m:e>
+              <m:r>
+                <w:rPr>
+                  <w:rFonts w:ascii="Cambria Math" w:hAnsi="Cambria Math"/>
+                </w:rPr>
+                <m:t>v</m:t>
+              </m:r>
+            </m:e>
+            <m:sub>
+              <m:r>
+                <w:rPr>
+                  <w:rFonts w:ascii="Cambria Math" w:hAnsi="Cambria Math"/>
+                </w:rPr>
+                <m:t>1</m:t>
+              </m:r>
+            </m:sub>
+          </m:sSub>
+          <m:r>
+            <w:rPr>
+              <w:rFonts w:ascii="Cambria Math" w:hAnsi="Cambria Math"/>
+            </w:rPr>
+            <m:t>-j</m:t>
+          </m:r>
+          <m:acc>
+            <m:accPr>
+              <m:ctrlPr>
+                <w:rPr>
+                  <w:rFonts w:ascii="Cambria Math" w:hAnsi="Cambria Math"/>
+                  <w:i/>
+                </w:rPr>
+              </m:ctrlPr>
+            </m:accPr>
+            <m:e>
+              <m:r>
+                <w:rPr>
+                  <w:rFonts w:ascii="Cambria Math" w:hAnsi="Cambria Math"/>
+                </w:rPr>
+                <m:t xml:space="preserve"> n</m:t>
+              </m:r>
+            </m:e>
+          </m:acc>
+          <m:sSubSup>
+            <m:sSubSupPr>
+              <m:ctrlPr>
+                <w:rPr>
+                  <w:rFonts w:ascii="Cambria Math" w:hAnsi="Cambria Math"/>
+                  <w:i/>
+                </w:rPr>
+              </m:ctrlPr>
+            </m:sSubSupPr>
+            <m:e>
+              <m:r>
+                <w:rPr>
+                  <w:rFonts w:ascii="Cambria Math" w:hAnsi="Cambria Math"/>
+                </w:rPr>
+                <m:t>m</m:t>
+              </m:r>
+            </m:e>
+            <m:sub>
+              <m:r>
+                <w:rPr>
+                  <w:rFonts w:ascii="Cambria Math" w:hAnsi="Cambria Math"/>
+                </w:rPr>
+                <m:t>1</m:t>
+              </m:r>
+            </m:sub>
+            <m:sup>
+              <m:r>
+                <w:rPr>
+                  <w:rFonts w:ascii="Cambria Math" w:hAnsi="Cambria Math"/>
+                </w:rPr>
+                <m:t>-1</m:t>
+              </m:r>
+            </m:sup>
+          </m:sSubSup>
+          <m:r>
+            <w:rPr>
+              <w:rFonts w:ascii="Cambria Math" w:hAnsi="Cambria Math"/>
+            </w:rPr>
+            <w:br/>
+          </m:r>
+        </m:oMath>
+        <m:oMath>
+          <m:sSub>
+            <m:sSubPr>
+              <m:ctrlPr>
+                <w:rPr>
+                  <w:rFonts w:ascii="Cambria Math" w:hAnsi="Cambria Math"/>
+                  <w:i/>
+                </w:rPr>
+              </m:ctrlPr>
+            </m:sSubPr>
+            <m:e>
+              <m:r>
+                <w:rPr>
+                  <w:rFonts w:ascii="Cambria Math" w:hAnsi="Cambria Math"/>
+                </w:rPr>
+                <m:t>v</m:t>
+              </m:r>
+            </m:e>
+            <m:sub>
+              <m:r>
+                <w:rPr>
+                  <w:rFonts w:ascii="Cambria Math" w:hAnsi="Cambria Math"/>
+                </w:rPr>
+                <m:t>2</m:t>
+              </m:r>
+            </m:sub>
+          </m:sSub>
+          <m:r>
+            <w:rPr>
+              <w:rFonts w:ascii="Cambria Math" w:hAnsi="Cambria Math"/>
+            </w:rPr>
+            <m:t>=</m:t>
+          </m:r>
+          <m:sSub>
+            <m:sSubPr>
+              <m:ctrlPr>
+                <w:rPr>
+                  <w:rFonts w:ascii="Cambria Math" w:hAnsi="Cambria Math"/>
+                  <w:i/>
+                </w:rPr>
+              </m:ctrlPr>
+            </m:sSubPr>
+            <m:e>
+              <m:r>
+                <w:rPr>
+                  <w:rFonts w:ascii="Cambria Math" w:hAnsi="Cambria Math"/>
+                </w:rPr>
+                <m:t>v</m:t>
+              </m:r>
+            </m:e>
+            <m:sub>
+              <m:r>
+                <w:rPr>
+                  <w:rFonts w:ascii="Cambria Math" w:hAnsi="Cambria Math"/>
+                </w:rPr>
+                <m:t>2</m:t>
+              </m:r>
+            </m:sub>
+          </m:sSub>
+          <m:r>
+            <w:rPr>
+              <w:rFonts w:ascii="Cambria Math" w:hAnsi="Cambria Math"/>
+            </w:rPr>
+            <m:t>+j </m:t>
+          </m:r>
+          <m:acc>
+            <m:accPr>
+              <m:ctrlPr>
+                <w:rPr>
+                  <w:rFonts w:ascii="Cambria Math" w:hAnsi="Cambria Math"/>
+                  <w:i/>
+                </w:rPr>
+              </m:ctrlPr>
+            </m:accPr>
+            <m:e>
+              <m:r>
+                <w:rPr>
+                  <w:rFonts w:ascii="Cambria Math" w:hAnsi="Cambria Math"/>
+                </w:rPr>
+                <m:t>n</m:t>
+              </m:r>
+            </m:e>
+          </m:acc>
+          <m:sSubSup>
+            <m:sSubSupPr>
+              <m:ctrlPr>
+                <w:rPr>
+                  <w:rFonts w:ascii="Cambria Math" w:hAnsi="Cambria Math"/>
+                  <w:i/>
+                </w:rPr>
+              </m:ctrlPr>
+            </m:sSubSupPr>
+            <m:e>
+              <m:r>
+                <w:rPr>
+                  <w:rFonts w:ascii="Cambria Math" w:hAnsi="Cambria Math"/>
+                </w:rPr>
+                <m:t>m</m:t>
+              </m:r>
+            </m:e>
+            <m:sub>
+              <m:r>
+                <w:rPr>
+                  <w:rFonts w:ascii="Cambria Math" w:hAnsi="Cambria Math"/>
+                </w:rPr>
+                <m:t>2</m:t>
+              </m:r>
+            </m:sub>
+            <m:sup>
+              <m:r>
+                <w:rPr>
+                  <w:rFonts w:ascii="Cambria Math" w:hAnsi="Cambria Math"/>
+                </w:rPr>
+                <m:t>-1</m:t>
+              </m:r>
+            </m:sup>
+          </m:sSubSup>
+        </m:oMath>
+      </m:oMathPara>
+    </w:p>
+    <w:p>
+      <w:pPr>
+        <w:rPr>
+          <w:rFonts w:eastAsiaTheme="majorEastAsia" w:cstheme="majorBidi"/>
+        </w:rPr>
+      </w:pPr>
+      <m:oMathPara>
+        <m:oMath>
+          <m:sSub>
+            <m:sSubPr>
+              <m:ctrlPr>
+                <w:rPr>
+                  <w:rFonts w:ascii="Cambria Math" w:hAnsi="Cambria Math"/>
+                  <w:i/>
+                </w:rPr>
+              </m:ctrlPr>
+            </m:sSubPr>
+            <m:e>
+              <m:r>
+                <w:rPr>
+                  <w:rFonts w:ascii="Cambria Math" w:hAnsi="Cambria Math"/>
+                </w:rPr>
+                <m:t>ω</m:t>
+              </m:r>
+            </m:e>
+            <m:sub>
+              <m:r>
+                <w:rPr>
+                  <w:rFonts w:ascii="Cambria Math" w:hAnsi="Cambria Math"/>
+                </w:rPr>
+                <m:t>1</m:t>
+              </m:r>
+            </m:sub>
+          </m:sSub>
+          <m:r>
+            <w:rPr>
+              <w:rFonts w:ascii="Cambria Math" w:hAnsi="Cambria Math"/>
+            </w:rPr>
+            <m:t>=</m:t>
+          </m:r>
+          <m:sSub>
+            <m:sSubPr>
+              <m:ctrlPr>
+                <w:rPr>
+                  <w:rFonts w:ascii="Cambria Math" w:hAnsi="Cambria Math"/>
+                  <w:i/>
+                </w:rPr>
+              </m:ctrlPr>
+            </m:sSubPr>
+            <m:e>
+              <m:r>
+                <w:rPr>
+                  <w:rFonts w:ascii="Cambria Math" w:hAnsi="Cambria Math"/>
+                </w:rPr>
+                <m:t>ω</m:t>
+              </m:r>
+            </m:e>
+            <m:sub>
+              <m:r>
+                <w:rPr>
+                  <w:rFonts w:ascii="Cambria Math" w:hAnsi="Cambria Math"/>
+                </w:rPr>
+                <m:t>1</m:t>
+              </m:r>
+            </m:sub>
+          </m:sSub>
+          <m:r>
+            <w:rPr>
+              <w:rFonts w:ascii="Cambria Math" w:hAnsi="Cambria Math"/>
+            </w:rPr>
+            <m:t>-</m:t>
+          </m:r>
+          <m:d>
+            <m:dPr>
               <m:ctrlPr>
                 <w:rPr>
                   <w:rFonts w:ascii="Cambria Math" w:hAnsi="Cambria Math"/>
@@ -3479,7 +5170,7 @@
                     <w:rPr>
                       <w:rFonts w:ascii="Cambria Math" w:hAnsi="Cambria Math"/>
                     </w:rPr>
-                    <m:t>V</m:t>
+                    <m:t>r</m:t>
                   </m:r>
                 </m:e>
                 <m:sub>
@@ -3491,32 +5182,1374 @@
                   </m:r>
                 </m:sub>
               </m:sSub>
+              <m:r>
+                <w:rPr>
+                  <w:rFonts w:ascii="Cambria Math" w:hAnsi="Cambria Math"/>
+                </w:rPr>
+                <m:t>×j</m:t>
+              </m:r>
+              <m:acc>
+                <m:accPr>
+                  <m:ctrlPr>
+                    <w:rPr>
+                      <w:rFonts w:ascii="Cambria Math" w:hAnsi="Cambria Math"/>
+                      <w:i/>
+                    </w:rPr>
+                  </m:ctrlPr>
+                </m:accPr>
+                <m:e>
+                  <m:r>
+                    <w:rPr>
+                      <w:rFonts w:ascii="Cambria Math" w:hAnsi="Cambria Math"/>
+                    </w:rPr>
+                    <m:t>n</m:t>
+                  </m:r>
+                </m:e>
+              </m:acc>
             </m:e>
           </m:d>
+          <m:sSubSup>
+            <m:sSubSupPr>
+              <m:ctrlPr>
+                <w:rPr>
+                  <w:rFonts w:ascii="Cambria Math" w:hAnsi="Cambria Math"/>
+                  <w:i/>
+                </w:rPr>
+              </m:ctrlPr>
+            </m:sSubSupPr>
+            <m:e>
+              <m:r>
+                <w:rPr>
+                  <w:rFonts w:ascii="Cambria Math" w:hAnsi="Cambria Math"/>
+                </w:rPr>
+                <m:t>I</m:t>
+              </m:r>
+            </m:e>
+            <m:sub>
+              <m:r>
+                <w:rPr>
+                  <w:rFonts w:ascii="Cambria Math" w:hAnsi="Cambria Math"/>
+                </w:rPr>
+                <m:t>1</m:t>
+              </m:r>
+            </m:sub>
+            <m:sup>
+              <m:r>
+                <w:rPr>
+                  <w:rFonts w:ascii="Cambria Math" w:hAnsi="Cambria Math"/>
+                </w:rPr>
+                <m:t>-1</m:t>
+              </m:r>
+            </m:sup>
+          </m:sSubSup>
+        </m:oMath>
+      </m:oMathPara>
+    </w:p>
+    <w:p>
+      <w:pPr>
+        <w:rPr>
+          <w:rFonts w:eastAsiaTheme="majorEastAsia" w:cstheme="majorBidi"/>
+        </w:rPr>
+      </w:pPr>
+      <m:oMathPara>
+        <m:oMath>
+          <m:sSub>
+            <m:sSubPr>
+              <m:ctrlPr>
+                <w:rPr>
+                  <w:rFonts w:ascii="Cambria Math" w:hAnsi="Cambria Math"/>
+                  <w:i/>
+                </w:rPr>
+              </m:ctrlPr>
+            </m:sSubPr>
+            <m:e>
+              <m:r>
+                <w:rPr>
+                  <w:rFonts w:ascii="Cambria Math" w:hAnsi="Cambria Math"/>
+                </w:rPr>
+                <m:t>ω</m:t>
+              </m:r>
+            </m:e>
+            <m:sub>
+              <m:r>
+                <w:rPr>
+                  <w:rFonts w:ascii="Cambria Math" w:hAnsi="Cambria Math"/>
+                </w:rPr>
+                <m:t>2</m:t>
+              </m:r>
+            </m:sub>
+          </m:sSub>
           <m:r>
             <w:rPr>
               <w:rFonts w:ascii="Cambria Math" w:hAnsi="Cambria Math"/>
             </w:rPr>
-            <m:t>&gt;0}</m:t>
+            <m:t>=</m:t>
           </m:r>
+          <m:sSub>
+            <m:sSubPr>
+              <m:ctrlPr>
+                <w:rPr>
+                  <w:rFonts w:ascii="Cambria Math" w:hAnsi="Cambria Math"/>
+                  <w:i/>
+                </w:rPr>
+              </m:ctrlPr>
+            </m:sSubPr>
+            <m:e>
+              <m:r>
+                <w:rPr>
+                  <w:rFonts w:ascii="Cambria Math" w:hAnsi="Cambria Math"/>
+                </w:rPr>
+                <m:t>ω</m:t>
+              </m:r>
+            </m:e>
+            <m:sub>
+              <m:r>
+                <w:rPr>
+                  <w:rFonts w:ascii="Cambria Math" w:hAnsi="Cambria Math"/>
+                </w:rPr>
+                <m:t>2</m:t>
+              </m:r>
+            </m:sub>
+          </m:sSub>
+          <m:r>
+            <w:rPr>
+              <w:rFonts w:ascii="Cambria Math" w:hAnsi="Cambria Math"/>
+            </w:rPr>
+            <m:t>-</m:t>
+          </m:r>
+          <m:d>
+            <m:dPr>
+              <m:ctrlPr>
+                <w:rPr>
+                  <w:rFonts w:ascii="Cambria Math" w:hAnsi="Cambria Math"/>
+                  <w:i/>
+                </w:rPr>
+              </m:ctrlPr>
+            </m:dPr>
+            <m:e>
+              <m:sSub>
+                <m:sSubPr>
+                  <m:ctrlPr>
+                    <w:rPr>
+                      <w:rFonts w:ascii="Cambria Math" w:hAnsi="Cambria Math"/>
+                      <w:i/>
+                    </w:rPr>
+                  </m:ctrlPr>
+                </m:sSubPr>
+                <m:e>
+                  <m:r>
+                    <w:rPr>
+                      <w:rFonts w:ascii="Cambria Math" w:hAnsi="Cambria Math"/>
+                    </w:rPr>
+                    <m:t>r</m:t>
+                  </m:r>
+                </m:e>
+                <m:sub>
+                  <m:r>
+                    <w:rPr>
+                      <w:rFonts w:ascii="Cambria Math" w:hAnsi="Cambria Math"/>
+                    </w:rPr>
+                    <m:t>2</m:t>
+                  </m:r>
+                </m:sub>
+              </m:sSub>
+              <m:r>
+                <w:rPr>
+                  <w:rFonts w:ascii="Cambria Math" w:hAnsi="Cambria Math"/>
+                </w:rPr>
+                <m:t>×j</m:t>
+              </m:r>
+              <m:acc>
+                <m:accPr>
+                  <m:ctrlPr>
+                    <w:rPr>
+                      <w:rFonts w:ascii="Cambria Math" w:hAnsi="Cambria Math"/>
+                      <w:i/>
+                    </w:rPr>
+                  </m:ctrlPr>
+                </m:accPr>
+                <m:e>
+                  <m:r>
+                    <w:rPr>
+                      <w:rFonts w:ascii="Cambria Math" w:hAnsi="Cambria Math"/>
+                    </w:rPr>
+                    <m:t>n</m:t>
+                  </m:r>
+                </m:e>
+              </m:acc>
+            </m:e>
+          </m:d>
+          <m:sSubSup>
+            <m:sSubSupPr>
+              <m:ctrlPr>
+                <w:rPr>
+                  <w:rFonts w:ascii="Cambria Math" w:hAnsi="Cambria Math"/>
+                  <w:i/>
+                </w:rPr>
+              </m:ctrlPr>
+            </m:sSubSupPr>
+            <m:e>
+              <m:r>
+                <w:rPr>
+                  <w:rFonts w:ascii="Cambria Math" w:hAnsi="Cambria Math"/>
+                </w:rPr>
+                <m:t>I</m:t>
+              </m:r>
+            </m:e>
+            <m:sub>
+              <m:r>
+                <w:rPr>
+                  <w:rFonts w:ascii="Cambria Math" w:hAnsi="Cambria Math"/>
+                </w:rPr>
+                <m:t>2</m:t>
+              </m:r>
+            </m:sub>
+            <m:sup>
+              <m:r>
+                <w:rPr>
+                  <w:rFonts w:ascii="Cambria Math" w:hAnsi="Cambria Math"/>
+                </w:rPr>
+                <m:t>-1</m:t>
+              </m:r>
+            </m:sup>
+          </m:sSubSup>
         </m:oMath>
       </m:oMathPara>
     </w:p>
+    <w:tbl>
+      <w:tblPr>
+        <w:tblStyle w:val="GridTable4-Accent1"/>
+        <w:tblW w:w="0" w:type="auto"/>
+        <w:tblLook w:val="04A0" w:firstRow="1" w:lastRow="0" w:firstColumn="1" w:lastColumn="0" w:noHBand="0" w:noVBand="1"/>
+      </w:tblPr>
+      <w:tblGrid>
+        <w:gridCol w:w="1263"/>
+        <w:gridCol w:w="9753"/>
+      </w:tblGrid>
+      <w:tr>
+        <w:trPr>
+          <w:cnfStyle w:val="100000000000" w:firstRow="1" w:lastRow="0" w:firstColumn="0" w:lastColumn="0" w:oddVBand="0" w:evenVBand="0" w:oddHBand="0" w:evenHBand="0" w:firstRowFirstColumn="0" w:firstRowLastColumn="0" w:lastRowFirstColumn="0" w:lastRowLastColumn="0"/>
+        </w:trPr>
+        <w:tc>
+          <w:tcPr>
+            <w:cnfStyle w:val="001000000000" w:firstRow="0" w:lastRow="0" w:firstColumn="1" w:lastColumn="0" w:oddVBand="0" w:evenVBand="0" w:oddHBand="0" w:evenHBand="0" w:firstRowFirstColumn="0" w:firstRowLastColumn="0" w:lastRowFirstColumn="0" w:lastRowLastColumn="0"/>
+            <w:tcW w:w="1242" w:type="dxa"/>
+          </w:tcPr>
+          <w:p>
+            <w:pPr>
+              <w:rPr>
+                <w:rFonts w:eastAsia="Times New Roman" w:cs="Times New Roman"/>
+              </w:rPr>
+            </w:pPr>
+            <w:r>
+              <w:rPr>
+                <w:rFonts w:eastAsia="Times New Roman" w:cs="Times New Roman"/>
+              </w:rPr>
+              <w:t>Symbols</w:t>
+            </w:r>
+          </w:p>
+        </w:tc>
+        <w:tc>
+          <w:tcPr>
+            <w:tcW w:w="9774" w:type="dxa"/>
+          </w:tcPr>
+          <w:p>
+            <w:pPr>
+              <w:cnfStyle w:val="100000000000" w:firstRow="1" w:lastRow="0" w:firstColumn="0" w:lastColumn="0" w:oddVBand="0" w:evenVBand="0" w:oddHBand="0" w:evenHBand="0" w:firstRowFirstColumn="0" w:firstRowLastColumn="0" w:lastRowFirstColumn="0" w:lastRowLastColumn="0"/>
+            </w:pPr>
+            <w:r>
+              <w:t>Meaning</w:t>
+            </w:r>
+          </w:p>
+        </w:tc>
+      </w:tr>
+      <w:tr>
+        <w:trPr>
+          <w:cnfStyle w:val="000000100000" w:firstRow="0" w:lastRow="0" w:firstColumn="0" w:lastColumn="0" w:oddVBand="0" w:evenVBand="0" w:oddHBand="1" w:evenHBand="0" w:firstRowFirstColumn="0" w:firstRowLastColumn="0" w:lastRowFirstColumn="0" w:lastRowLastColumn="0"/>
+        </w:trPr>
+        <w:tc>
+          <w:tcPr>
+            <w:cnfStyle w:val="001000000000" w:firstRow="0" w:lastRow="0" w:firstColumn="1" w:lastColumn="0" w:oddVBand="0" w:evenVBand="0" w:oddHBand="0" w:evenHBand="0" w:firstRowFirstColumn="0" w:firstRowLastColumn="0" w:lastRowFirstColumn="0" w:lastRowLastColumn="0"/>
+            <w:tcW w:w="1242" w:type="dxa"/>
+          </w:tcPr>
+          <w:p>
+            <w:pPr>
+              <w:rPr>
+                <w:rFonts w:eastAsiaTheme="majorEastAsia" w:cstheme="majorBidi"/>
+              </w:rPr>
+            </w:pPr>
+            <m:oMathPara>
+              <m:oMath>
+                <m:acc>
+                  <m:accPr>
+                    <m:chr m:val="⃑"/>
+                    <m:ctrlPr>
+                      <w:rPr>
+                        <w:rFonts w:ascii="Cambria Math" w:hAnsi="Cambria Math"/>
+                        <w:i/>
+                      </w:rPr>
+                    </m:ctrlPr>
+                  </m:accPr>
+                  <m:e>
+                    <m:sSub>
+                      <m:sSubPr>
+                        <m:ctrlPr>
+                          <w:rPr>
+                            <w:rFonts w:ascii="Cambria Math" w:hAnsi="Cambria Math"/>
+                            <w:i/>
+                          </w:rPr>
+                        </m:ctrlPr>
+                      </m:sSubPr>
+                      <m:e>
+                        <m:r>
+                          <m:rPr>
+                            <m:sty m:val="bi"/>
+                          </m:rPr>
+                          <w:rPr>
+                            <w:rFonts w:ascii="Cambria Math" w:hAnsi="Cambria Math"/>
+                          </w:rPr>
+                          <m:t>r</m:t>
+                        </m:r>
+                      </m:e>
+                      <m:sub>
+                        <m:r>
+                          <m:rPr>
+                            <m:sty m:val="bi"/>
+                          </m:rPr>
+                          <w:rPr>
+                            <w:rFonts w:ascii="Cambria Math" w:hAnsi="Cambria Math"/>
+                          </w:rPr>
+                          <m:t>1</m:t>
+                        </m:r>
+                      </m:sub>
+                    </m:sSub>
+                  </m:e>
+                </m:acc>
+                <m:r>
+                  <m:rPr>
+                    <m:sty m:val="bi"/>
+                  </m:rPr>
+                  <w:rPr>
+                    <w:rFonts w:ascii="Cambria Math" w:hAnsi="Cambria Math"/>
+                  </w:rPr>
+                  <m:t xml:space="preserve"> </m:t>
+                </m:r>
+                <m:acc>
+                  <m:accPr>
+                    <m:chr m:val="⃑"/>
+                    <m:ctrlPr>
+                      <w:rPr>
+                        <w:rFonts w:ascii="Cambria Math" w:hAnsi="Cambria Math"/>
+                        <w:i/>
+                      </w:rPr>
+                    </m:ctrlPr>
+                  </m:accPr>
+                  <m:e>
+                    <m:sSub>
+                      <m:sSubPr>
+                        <m:ctrlPr>
+                          <w:rPr>
+                            <w:rFonts w:ascii="Cambria Math" w:hAnsi="Cambria Math"/>
+                            <w:i/>
+                          </w:rPr>
+                        </m:ctrlPr>
+                      </m:sSubPr>
+                      <m:e>
+                        <m:r>
+                          <m:rPr>
+                            <m:sty m:val="bi"/>
+                          </m:rPr>
+                          <w:rPr>
+                            <w:rFonts w:ascii="Cambria Math" w:hAnsi="Cambria Math"/>
+                          </w:rPr>
+                          <m:t>r</m:t>
+                        </m:r>
+                      </m:e>
+                      <m:sub>
+                        <m:r>
+                          <m:rPr>
+                            <m:sty m:val="bi"/>
+                          </m:rPr>
+                          <w:rPr>
+                            <w:rFonts w:ascii="Cambria Math" w:hAnsi="Cambria Math"/>
+                          </w:rPr>
+                          <m:t>2</m:t>
+                        </m:r>
+                      </m:sub>
+                    </m:sSub>
+                  </m:e>
+                </m:acc>
+              </m:oMath>
+            </m:oMathPara>
+          </w:p>
+        </w:tc>
+        <w:tc>
+          <w:tcPr>
+            <w:tcW w:w="9774" w:type="dxa"/>
+          </w:tcPr>
+          <w:p>
+            <w:pPr>
+              <w:cnfStyle w:val="000000100000" w:firstRow="0" w:lastRow="0" w:firstColumn="0" w:lastColumn="0" w:oddVBand="0" w:evenVBand="0" w:oddHBand="1" w:evenHBand="0" w:firstRowFirstColumn="0" w:firstRowLastColumn="0" w:lastRowFirstColumn="0" w:lastRowLastColumn="0"/>
+            </w:pPr>
+            <w:r>
+              <w:t>Position relative to the contact point</w:t>
+            </w:r>
+          </w:p>
+        </w:tc>
+      </w:tr>
+      <w:tr>
+        <w:tc>
+          <w:tcPr>
+            <w:cnfStyle w:val="001000000000" w:firstRow="0" w:lastRow="0" w:firstColumn="1" w:lastColumn="0" w:oddVBand="0" w:evenVBand="0" w:oddHBand="0" w:evenHBand="0" w:firstRowFirstColumn="0" w:firstRowLastColumn="0" w:lastRowFirstColumn="0" w:lastRowLastColumn="0"/>
+            <w:tcW w:w="1242" w:type="dxa"/>
+          </w:tcPr>
+          <w:p>
+            <m:oMathPara>
+              <m:oMath>
+                <m:acc>
+                  <m:accPr>
+                    <m:chr m:val="⃑"/>
+                    <m:ctrlPr>
+                      <w:rPr>
+                        <w:rFonts w:ascii="Cambria Math" w:hAnsi="Cambria Math"/>
+                        <w:i/>
+                      </w:rPr>
+                    </m:ctrlPr>
+                  </m:accPr>
+                  <m:e>
+                    <m:r>
+                      <m:rPr>
+                        <m:sty m:val="bi"/>
+                      </m:rPr>
+                      <w:rPr>
+                        <w:rFonts w:ascii="Cambria Math" w:hAnsi="Cambria Math"/>
+                      </w:rPr>
+                      <m:t>c</m:t>
+                    </m:r>
+                  </m:e>
+                </m:acc>
+              </m:oMath>
+            </m:oMathPara>
+          </w:p>
+        </w:tc>
+        <w:tc>
+          <w:tcPr>
+            <w:tcW w:w="9774" w:type="dxa"/>
+          </w:tcPr>
+          <w:p>
+            <w:pPr>
+              <w:cnfStyle w:val="000000000000" w:firstRow="0" w:lastRow="0" w:firstColumn="0" w:lastColumn="0" w:oddVBand="0" w:evenVBand="0" w:oddHBand="0" w:evenHBand="0" w:firstRowFirstColumn="0" w:firstRowLastColumn="0" w:lastRowFirstColumn="0" w:lastRowLastColumn="0"/>
+            </w:pPr>
+            <w:r>
+              <w:t>Contact point / Collision point</w:t>
+            </w:r>
+          </w:p>
+        </w:tc>
+      </w:tr>
+      <w:tr>
+        <w:trPr>
+          <w:cnfStyle w:val="000000100000" w:firstRow="0" w:lastRow="0" w:firstColumn="0" w:lastColumn="0" w:oddVBand="0" w:evenVBand="0" w:oddHBand="1" w:evenHBand="0" w:firstRowFirstColumn="0" w:firstRowLastColumn="0" w:lastRowFirstColumn="0" w:lastRowLastColumn="0"/>
+        </w:trPr>
+        <w:tc>
+          <w:tcPr>
+            <w:cnfStyle w:val="001000000000" w:firstRow="0" w:lastRow="0" w:firstColumn="1" w:lastColumn="0" w:oddVBand="0" w:evenVBand="0" w:oddHBand="0" w:evenHBand="0" w:firstRowFirstColumn="0" w:firstRowLastColumn="0" w:lastRowFirstColumn="0" w:lastRowLastColumn="0"/>
+            <w:tcW w:w="1242" w:type="dxa"/>
+          </w:tcPr>
+          <w:p>
+            <w:pPr>
+              <w:rPr>
+                <w:rFonts w:eastAsia="Calibri" w:cs="Times New Roman"/>
+              </w:rPr>
+            </w:pPr>
+            <m:oMathPara>
+              <m:oMath>
+                <m:acc>
+                  <m:accPr>
+                    <m:chr m:val="⃑"/>
+                    <m:ctrlPr>
+                      <w:rPr>
+                        <w:rFonts w:ascii="Cambria Math" w:eastAsia="Calibri" w:hAnsi="Cambria Math" w:cs="Times New Roman"/>
+                        <w:i/>
+                      </w:rPr>
+                    </m:ctrlPr>
+                  </m:accPr>
+                  <m:e>
+                    <m:sSub>
+                      <m:sSubPr>
+                        <m:ctrlPr>
+                          <w:rPr>
+                            <w:rFonts w:ascii="Cambria Math" w:eastAsia="Calibri" w:hAnsi="Cambria Math" w:cs="Times New Roman"/>
+                            <w:i/>
+                          </w:rPr>
+                        </m:ctrlPr>
+                      </m:sSubPr>
+                      <m:e>
+                        <m:r>
+                          <m:rPr>
+                            <m:sty m:val="bi"/>
+                          </m:rPr>
+                          <w:rPr>
+                            <w:rFonts w:ascii="Cambria Math" w:eastAsia="Calibri" w:hAnsi="Cambria Math" w:cs="Times New Roman"/>
+                          </w:rPr>
+                          <m:t>p</m:t>
+                        </m:r>
+                      </m:e>
+                      <m:sub>
+                        <m:r>
+                          <m:rPr>
+                            <m:sty m:val="bi"/>
+                          </m:rPr>
+                          <w:rPr>
+                            <w:rFonts w:ascii="Cambria Math" w:eastAsia="Calibri" w:hAnsi="Cambria Math" w:cs="Times New Roman"/>
+                          </w:rPr>
+                          <m:t>1</m:t>
+                        </m:r>
+                      </m:sub>
+                    </m:sSub>
+                  </m:e>
+                </m:acc>
+                <m:r>
+                  <m:rPr>
+                    <m:sty m:val="bi"/>
+                  </m:rPr>
+                  <w:rPr>
+                    <w:rFonts w:ascii="Cambria Math" w:eastAsia="Calibri" w:hAnsi="Cambria Math" w:cs="Times New Roman"/>
+                  </w:rPr>
+                  <m:t xml:space="preserve"> </m:t>
+                </m:r>
+                <m:acc>
+                  <m:accPr>
+                    <m:chr m:val="⃑"/>
+                    <m:ctrlPr>
+                      <w:rPr>
+                        <w:rFonts w:ascii="Cambria Math" w:eastAsia="Calibri" w:hAnsi="Cambria Math" w:cs="Times New Roman"/>
+                        <w:i/>
+                      </w:rPr>
+                    </m:ctrlPr>
+                  </m:accPr>
+                  <m:e>
+                    <m:sSub>
+                      <m:sSubPr>
+                        <m:ctrlPr>
+                          <w:rPr>
+                            <w:rFonts w:ascii="Cambria Math" w:eastAsia="Calibri" w:hAnsi="Cambria Math" w:cs="Times New Roman"/>
+                            <w:i/>
+                          </w:rPr>
+                        </m:ctrlPr>
+                      </m:sSubPr>
+                      <m:e>
+                        <m:r>
+                          <m:rPr>
+                            <m:sty m:val="bi"/>
+                          </m:rPr>
+                          <w:rPr>
+                            <w:rFonts w:ascii="Cambria Math" w:eastAsia="Calibri" w:hAnsi="Cambria Math" w:cs="Times New Roman"/>
+                          </w:rPr>
+                          <m:t>p</m:t>
+                        </m:r>
+                      </m:e>
+                      <m:sub>
+                        <m:r>
+                          <m:rPr>
+                            <m:sty m:val="bi"/>
+                          </m:rPr>
+                          <w:rPr>
+                            <w:rFonts w:ascii="Cambria Math" w:eastAsia="Calibri" w:hAnsi="Cambria Math" w:cs="Times New Roman"/>
+                          </w:rPr>
+                          <m:t>2</m:t>
+                        </m:r>
+                      </m:sub>
+                    </m:sSub>
+                  </m:e>
+                </m:acc>
+              </m:oMath>
+            </m:oMathPara>
+          </w:p>
+        </w:tc>
+        <w:tc>
+          <w:tcPr>
+            <w:tcW w:w="9774" w:type="dxa"/>
+          </w:tcPr>
+          <w:p>
+            <w:pPr>
+              <w:cnfStyle w:val="000000100000" w:firstRow="0" w:lastRow="0" w:firstColumn="0" w:lastColumn="0" w:oddVBand="0" w:evenVBand="0" w:oddHBand="1" w:evenHBand="0" w:firstRowFirstColumn="0" w:firstRowLastColumn="0" w:lastRowFirstColumn="0" w:lastRowLastColumn="0"/>
+            </w:pPr>
+            <w:r>
+              <w:t>Object position</w:t>
+            </w:r>
+          </w:p>
+        </w:tc>
+      </w:tr>
+      <w:tr>
+        <w:tc>
+          <w:tcPr>
+            <w:cnfStyle w:val="001000000000" w:firstRow="0" w:lastRow="0" w:firstColumn="1" w:lastColumn="0" w:oddVBand="0" w:evenVBand="0" w:oddHBand="0" w:evenHBand="0" w:firstRowFirstColumn="0" w:firstRowLastColumn="0" w:lastRowFirstColumn="0" w:lastRowLastColumn="0"/>
+            <w:tcW w:w="1242" w:type="dxa"/>
+          </w:tcPr>
+          <w:p>
+            <w:pPr>
+              <w:rPr>
+                <w:rFonts w:eastAsia="Calibri" w:cs="Times New Roman"/>
+              </w:rPr>
+            </w:pPr>
+            <m:oMathPara>
+              <m:oMath>
+                <m:acc>
+                  <m:accPr>
+                    <m:chr m:val="⃑"/>
+                    <m:ctrlPr>
+                      <w:rPr>
+                        <w:rFonts w:ascii="Cambria Math" w:eastAsia="Calibri" w:hAnsi="Cambria Math" w:cs="Times New Roman"/>
+                        <w:i/>
+                      </w:rPr>
+                    </m:ctrlPr>
+                  </m:accPr>
+                  <m:e>
+                    <m:r>
+                      <m:rPr>
+                        <m:sty m:val="bi"/>
+                      </m:rPr>
+                      <w:rPr>
+                        <w:rFonts w:ascii="Cambria Math" w:eastAsia="Calibri" w:hAnsi="Cambria Math" w:cs="Times New Roman"/>
+                      </w:rPr>
+                      <m:t>v</m:t>
+                    </m:r>
+                  </m:e>
+                </m:acc>
+              </m:oMath>
+            </m:oMathPara>
+          </w:p>
+        </w:tc>
+        <w:tc>
+          <w:tcPr>
+            <w:tcW w:w="9774" w:type="dxa"/>
+          </w:tcPr>
+          <w:p>
+            <w:pPr>
+              <w:cnfStyle w:val="000000000000" w:firstRow="0" w:lastRow="0" w:firstColumn="0" w:lastColumn="0" w:oddVBand="0" w:evenVBand="0" w:oddHBand="0" w:evenHBand="0" w:firstRowFirstColumn="0" w:firstRowLastColumn="0" w:lastRowFirstColumn="0" w:lastRowLastColumn="0"/>
+            </w:pPr>
+            <w:r>
+              <w:t>Relative velocity</w:t>
+            </w:r>
+          </w:p>
+        </w:tc>
+      </w:tr>
+      <w:tr>
+        <w:trPr>
+          <w:cnfStyle w:val="000000100000" w:firstRow="0" w:lastRow="0" w:firstColumn="0" w:lastColumn="0" w:oddVBand="0" w:evenVBand="0" w:oddHBand="1" w:evenHBand="0" w:firstRowFirstColumn="0" w:firstRowLastColumn="0" w:lastRowFirstColumn="0" w:lastRowLastColumn="0"/>
+        </w:trPr>
+        <w:tc>
+          <w:tcPr>
+            <w:cnfStyle w:val="001000000000" w:firstRow="0" w:lastRow="0" w:firstColumn="1" w:lastColumn="0" w:oddVBand="0" w:evenVBand="0" w:oddHBand="0" w:evenHBand="0" w:firstRowFirstColumn="0" w:firstRowLastColumn="0" w:lastRowFirstColumn="0" w:lastRowLastColumn="0"/>
+            <w:tcW w:w="1242" w:type="dxa"/>
+          </w:tcPr>
+          <w:p>
+            <w:pPr>
+              <w:rPr>
+                <w:rFonts w:eastAsia="Calibri" w:cs="Times New Roman"/>
+              </w:rPr>
+            </w:pPr>
+            <m:oMathPara>
+              <m:oMath>
+                <m:acc>
+                  <m:accPr>
+                    <m:chr m:val="⃑"/>
+                    <m:ctrlPr>
+                      <w:rPr>
+                        <w:rFonts w:ascii="Cambria Math" w:eastAsia="Calibri" w:hAnsi="Cambria Math" w:cs="Times New Roman"/>
+                        <w:i/>
+                      </w:rPr>
+                    </m:ctrlPr>
+                  </m:accPr>
+                  <m:e>
+                    <m:sSub>
+                      <m:sSubPr>
+                        <m:ctrlPr>
+                          <w:rPr>
+                            <w:rFonts w:ascii="Cambria Math" w:eastAsia="Calibri" w:hAnsi="Cambria Math" w:cs="Times New Roman"/>
+                            <w:i/>
+                          </w:rPr>
+                        </m:ctrlPr>
+                      </m:sSubPr>
+                      <m:e>
+                        <m:r>
+                          <m:rPr>
+                            <m:sty m:val="bi"/>
+                          </m:rPr>
+                          <w:rPr>
+                            <w:rFonts w:ascii="Cambria Math" w:eastAsia="Calibri" w:hAnsi="Cambria Math" w:cs="Times New Roman"/>
+                          </w:rPr>
+                          <m:t>v</m:t>
+                        </m:r>
+                      </m:e>
+                      <m:sub>
+                        <m:r>
+                          <m:rPr>
+                            <m:sty m:val="bi"/>
+                          </m:rPr>
+                          <w:rPr>
+                            <w:rFonts w:ascii="Cambria Math" w:eastAsia="Calibri" w:hAnsi="Cambria Math" w:cs="Times New Roman"/>
+                          </w:rPr>
+                          <m:t>1</m:t>
+                        </m:r>
+                      </m:sub>
+                    </m:sSub>
+                  </m:e>
+                </m:acc>
+                <m:r>
+                  <m:rPr>
+                    <m:sty m:val="bi"/>
+                  </m:rPr>
+                  <w:rPr>
+                    <w:rFonts w:ascii="Cambria Math" w:eastAsia="Calibri" w:hAnsi="Cambria Math" w:cs="Times New Roman"/>
+                  </w:rPr>
+                  <m:t xml:space="preserve"> </m:t>
+                </m:r>
+                <m:acc>
+                  <m:accPr>
+                    <m:chr m:val="⃑"/>
+                    <m:ctrlPr>
+                      <w:rPr>
+                        <w:rFonts w:ascii="Cambria Math" w:eastAsia="Calibri" w:hAnsi="Cambria Math" w:cs="Times New Roman"/>
+                        <w:i/>
+                      </w:rPr>
+                    </m:ctrlPr>
+                  </m:accPr>
+                  <m:e>
+                    <m:sSub>
+                      <m:sSubPr>
+                        <m:ctrlPr>
+                          <w:rPr>
+                            <w:rFonts w:ascii="Cambria Math" w:eastAsia="Calibri" w:hAnsi="Cambria Math" w:cs="Times New Roman"/>
+                            <w:i/>
+                          </w:rPr>
+                        </m:ctrlPr>
+                      </m:sSubPr>
+                      <m:e>
+                        <m:r>
+                          <m:rPr>
+                            <m:sty m:val="bi"/>
+                          </m:rPr>
+                          <w:rPr>
+                            <w:rFonts w:ascii="Cambria Math" w:eastAsia="Calibri" w:hAnsi="Cambria Math" w:cs="Times New Roman"/>
+                          </w:rPr>
+                          <m:t>v</m:t>
+                        </m:r>
+                      </m:e>
+                      <m:sub>
+                        <m:r>
+                          <m:rPr>
+                            <m:sty m:val="bi"/>
+                          </m:rPr>
+                          <w:rPr>
+                            <w:rFonts w:ascii="Cambria Math" w:eastAsia="Calibri" w:hAnsi="Cambria Math" w:cs="Times New Roman"/>
+                          </w:rPr>
+                          <m:t>2</m:t>
+                        </m:r>
+                      </m:sub>
+                    </m:sSub>
+                  </m:e>
+                </m:acc>
+              </m:oMath>
+            </m:oMathPara>
+          </w:p>
+        </w:tc>
+        <w:tc>
+          <w:tcPr>
+            <w:tcW w:w="9774" w:type="dxa"/>
+          </w:tcPr>
+          <w:p>
+            <w:pPr>
+              <w:cnfStyle w:val="000000100000" w:firstRow="0" w:lastRow="0" w:firstColumn="0" w:lastColumn="0" w:oddVBand="0" w:evenVBand="0" w:oddHBand="1" w:evenHBand="0" w:firstRowFirstColumn="0" w:firstRowLastColumn="0" w:lastRowFirstColumn="0" w:lastRowLastColumn="0"/>
+            </w:pPr>
+            <w:r>
+              <w:t>Object velocity</w:t>
+            </w:r>
+          </w:p>
+        </w:tc>
+      </w:tr>
+      <w:tr>
+        <w:tc>
+          <w:tcPr>
+            <w:cnfStyle w:val="001000000000" w:firstRow="0" w:lastRow="0" w:firstColumn="1" w:lastColumn="0" w:oddVBand="0" w:evenVBand="0" w:oddHBand="0" w:evenHBand="0" w:firstRowFirstColumn="0" w:firstRowLastColumn="0" w:lastRowFirstColumn="0" w:lastRowLastColumn="0"/>
+            <w:tcW w:w="1242" w:type="dxa"/>
+          </w:tcPr>
+          <w:p>
+            <w:pPr>
+              <w:rPr>
+                <w:rFonts w:eastAsia="Calibri" w:cs="Times New Roman"/>
+              </w:rPr>
+            </w:pPr>
+            <m:oMathPara>
+              <m:oMath>
+                <m:sSub>
+                  <m:sSubPr>
+                    <m:ctrlPr>
+                      <w:rPr>
+                        <w:rFonts w:ascii="Cambria Math" w:eastAsia="Calibri" w:hAnsi="Cambria Math" w:cs="Times New Roman"/>
+                        <w:i/>
+                      </w:rPr>
+                    </m:ctrlPr>
+                  </m:sSubPr>
+                  <m:e>
+                    <m:r>
+                      <m:rPr>
+                        <m:sty m:val="bi"/>
+                      </m:rPr>
+                      <w:rPr>
+                        <w:rFonts w:ascii="Cambria Math" w:eastAsia="Calibri" w:hAnsi="Cambria Math" w:cs="Times New Roman"/>
+                      </w:rPr>
+                      <m:t>ω</m:t>
+                    </m:r>
+                  </m:e>
+                  <m:sub>
+                    <m:r>
+                      <m:rPr>
+                        <m:sty m:val="bi"/>
+                      </m:rPr>
+                      <w:rPr>
+                        <w:rFonts w:ascii="Cambria Math" w:eastAsia="Calibri" w:hAnsi="Cambria Math" w:cs="Times New Roman"/>
+                      </w:rPr>
+                      <m:t>1</m:t>
+                    </m:r>
+                  </m:sub>
+                </m:sSub>
+                <m:r>
+                  <m:rPr>
+                    <m:sty m:val="bi"/>
+                  </m:rPr>
+                  <w:rPr>
+                    <w:rFonts w:ascii="Cambria Math" w:eastAsia="Calibri" w:hAnsi="Cambria Math" w:cs="Times New Roman"/>
+                  </w:rPr>
+                  <m:t xml:space="preserve"> </m:t>
+                </m:r>
+                <m:sSub>
+                  <m:sSubPr>
+                    <m:ctrlPr>
+                      <w:rPr>
+                        <w:rFonts w:ascii="Cambria Math" w:eastAsia="Calibri" w:hAnsi="Cambria Math" w:cs="Times New Roman"/>
+                        <w:i/>
+                      </w:rPr>
+                    </m:ctrlPr>
+                  </m:sSubPr>
+                  <m:e>
+                    <m:r>
+                      <m:rPr>
+                        <m:sty m:val="bi"/>
+                      </m:rPr>
+                      <w:rPr>
+                        <w:rFonts w:ascii="Cambria Math" w:eastAsia="Calibri" w:hAnsi="Cambria Math" w:cs="Times New Roman"/>
+                      </w:rPr>
+                      <m:t>ω</m:t>
+                    </m:r>
+                  </m:e>
+                  <m:sub>
+                    <m:r>
+                      <m:rPr>
+                        <m:sty m:val="bi"/>
+                      </m:rPr>
+                      <w:rPr>
+                        <w:rFonts w:ascii="Cambria Math" w:eastAsia="Calibri" w:hAnsi="Cambria Math" w:cs="Times New Roman"/>
+                      </w:rPr>
+                      <m:t>2</m:t>
+                    </m:r>
+                  </m:sub>
+                </m:sSub>
+              </m:oMath>
+            </m:oMathPara>
+          </w:p>
+        </w:tc>
+        <w:tc>
+          <w:tcPr>
+            <w:tcW w:w="9774" w:type="dxa"/>
+          </w:tcPr>
+          <w:p>
+            <w:pPr>
+              <w:cnfStyle w:val="000000000000" w:firstRow="0" w:lastRow="0" w:firstColumn="0" w:lastColumn="0" w:oddVBand="0" w:evenVBand="0" w:oddHBand="0" w:evenHBand="0" w:firstRowFirstColumn="0" w:firstRowLastColumn="0" w:lastRowFirstColumn="0" w:lastRowLastColumn="0"/>
+            </w:pPr>
+            <w:r>
+              <w:t>Object angular velocity</w:t>
+            </w:r>
+          </w:p>
+        </w:tc>
+      </w:tr>
+      <w:tr>
+        <w:trPr>
+          <w:cnfStyle w:val="000000100000" w:firstRow="0" w:lastRow="0" w:firstColumn="0" w:lastColumn="0" w:oddVBand="0" w:evenVBand="0" w:oddHBand="1" w:evenHBand="0" w:firstRowFirstColumn="0" w:firstRowLastColumn="0" w:lastRowFirstColumn="0" w:lastRowLastColumn="0"/>
+        </w:trPr>
+        <w:tc>
+          <w:tcPr>
+            <w:cnfStyle w:val="001000000000" w:firstRow="0" w:lastRow="0" w:firstColumn="1" w:lastColumn="0" w:oddVBand="0" w:evenVBand="0" w:oddHBand="0" w:evenHBand="0" w:firstRowFirstColumn="0" w:firstRowLastColumn="0" w:lastRowFirstColumn="0" w:lastRowLastColumn="0"/>
+            <w:tcW w:w="1242" w:type="dxa"/>
+          </w:tcPr>
+          <w:p>
+            <w:pPr>
+              <w:rPr>
+                <w:rFonts w:eastAsia="Calibri" w:cs="Times New Roman"/>
+              </w:rPr>
+            </w:pPr>
+            <m:oMathPara>
+              <m:oMath>
+                <m:sSub>
+                  <m:sSubPr>
+                    <m:ctrlPr>
+                      <w:rPr>
+                        <w:rFonts w:ascii="Cambria Math" w:eastAsia="Calibri" w:hAnsi="Cambria Math" w:cs="Times New Roman"/>
+                        <w:i/>
+                      </w:rPr>
+                    </m:ctrlPr>
+                  </m:sSubPr>
+                  <m:e>
+                    <m:r>
+                      <m:rPr>
+                        <m:sty m:val="bi"/>
+                      </m:rPr>
+                      <w:rPr>
+                        <w:rFonts w:ascii="Cambria Math" w:eastAsia="Calibri" w:hAnsi="Cambria Math" w:cs="Times New Roman"/>
+                      </w:rPr>
+                      <m:t>e</m:t>
+                    </m:r>
+                  </m:e>
+                  <m:sub>
+                    <m:r>
+                      <m:rPr>
+                        <m:sty m:val="bi"/>
+                      </m:rPr>
+                      <w:rPr>
+                        <w:rFonts w:ascii="Cambria Math" w:eastAsia="Calibri" w:hAnsi="Cambria Math" w:cs="Times New Roman"/>
+                      </w:rPr>
+                      <m:t>1</m:t>
+                    </m:r>
+                  </m:sub>
+                </m:sSub>
+                <m:r>
+                  <m:rPr>
+                    <m:sty m:val="bi"/>
+                  </m:rPr>
+                  <w:rPr>
+                    <w:rFonts w:ascii="Cambria Math" w:eastAsia="Calibri" w:hAnsi="Cambria Math" w:cs="Times New Roman"/>
+                  </w:rPr>
+                  <m:t xml:space="preserve"> </m:t>
+                </m:r>
+                <m:sSub>
+                  <m:sSubPr>
+                    <m:ctrlPr>
+                      <w:rPr>
+                        <w:rFonts w:ascii="Cambria Math" w:eastAsia="Calibri" w:hAnsi="Cambria Math" w:cs="Times New Roman"/>
+                        <w:i/>
+                      </w:rPr>
+                    </m:ctrlPr>
+                  </m:sSubPr>
+                  <m:e>
+                    <m:r>
+                      <m:rPr>
+                        <m:sty m:val="bi"/>
+                      </m:rPr>
+                      <w:rPr>
+                        <w:rFonts w:ascii="Cambria Math" w:eastAsia="Calibri" w:hAnsi="Cambria Math" w:cs="Times New Roman"/>
+                      </w:rPr>
+                      <m:t>e</m:t>
+                    </m:r>
+                  </m:e>
+                  <m:sub>
+                    <m:r>
+                      <m:rPr>
+                        <m:sty m:val="bi"/>
+                      </m:rPr>
+                      <w:rPr>
+                        <w:rFonts w:ascii="Cambria Math" w:eastAsia="Calibri" w:hAnsi="Cambria Math" w:cs="Times New Roman"/>
+                      </w:rPr>
+                      <m:t>2</m:t>
+                    </m:r>
+                  </m:sub>
+                </m:sSub>
+              </m:oMath>
+            </m:oMathPara>
+          </w:p>
+        </w:tc>
+        <w:tc>
+          <w:tcPr>
+            <w:tcW w:w="9774" w:type="dxa"/>
+          </w:tcPr>
+          <w:p>
+            <w:pPr>
+              <w:cnfStyle w:val="000000100000" w:firstRow="0" w:lastRow="0" w:firstColumn="0" w:lastColumn="0" w:oddVBand="0" w:evenVBand="0" w:oddHBand="1" w:evenHBand="0" w:firstRowFirstColumn="0" w:firstRowLastColumn="0" w:lastRowFirstColumn="0" w:lastRowLastColumn="0"/>
+            </w:pPr>
+            <w:r>
+              <w:t>Object coefficient of restitution</w:t>
+            </w:r>
+          </w:p>
+        </w:tc>
+      </w:tr>
+      <w:tr>
+        <w:tc>
+          <w:tcPr>
+            <w:cnfStyle w:val="001000000000" w:firstRow="0" w:lastRow="0" w:firstColumn="1" w:lastColumn="0" w:oddVBand="0" w:evenVBand="0" w:oddHBand="0" w:evenHBand="0" w:firstRowFirstColumn="0" w:firstRowLastColumn="0" w:lastRowFirstColumn="0" w:lastRowLastColumn="0"/>
+            <w:tcW w:w="1242" w:type="dxa"/>
+          </w:tcPr>
+          <w:p>
+            <w:pPr>
+              <w:rPr>
+                <w:rFonts w:eastAsia="Calibri" w:cs="Times New Roman"/>
+              </w:rPr>
+            </w:pPr>
+            <m:oMathPara>
+              <m:oMath>
+                <m:acc>
+                  <m:accPr>
+                    <m:ctrlPr>
+                      <w:rPr>
+                        <w:rFonts w:ascii="Cambria Math" w:eastAsia="Calibri" w:hAnsi="Cambria Math" w:cs="Times New Roman"/>
+                        <w:i/>
+                      </w:rPr>
+                    </m:ctrlPr>
+                  </m:accPr>
+                  <m:e>
+                    <m:r>
+                      <m:rPr>
+                        <m:sty m:val="bi"/>
+                      </m:rPr>
+                      <w:rPr>
+                        <w:rFonts w:ascii="Cambria Math" w:eastAsia="Calibri" w:hAnsi="Cambria Math" w:cs="Times New Roman"/>
+                      </w:rPr>
+                      <m:t>n</m:t>
+                    </m:r>
+                  </m:e>
+                </m:acc>
+              </m:oMath>
+            </m:oMathPara>
+          </w:p>
+        </w:tc>
+        <w:tc>
+          <w:tcPr>
+            <w:tcW w:w="9774" w:type="dxa"/>
+          </w:tcPr>
+          <w:p>
+            <w:pPr>
+              <w:cnfStyle w:val="000000000000" w:firstRow="0" w:lastRow="0" w:firstColumn="0" w:lastColumn="0" w:oddVBand="0" w:evenVBand="0" w:oddHBand="0" w:evenHBand="0" w:firstRowFirstColumn="0" w:firstRowLastColumn="0" w:lastRowFirstColumn="0" w:lastRowLastColumn="0"/>
+            </w:pPr>
+            <w:r>
+              <w:t>Contact normal / Collision normal</w:t>
+            </w:r>
+          </w:p>
+        </w:tc>
+      </w:tr>
+      <w:tr>
+        <w:trPr>
+          <w:cnfStyle w:val="000000100000" w:firstRow="0" w:lastRow="0" w:firstColumn="0" w:lastColumn="0" w:oddVBand="0" w:evenVBand="0" w:oddHBand="1" w:evenHBand="0" w:firstRowFirstColumn="0" w:firstRowLastColumn="0" w:lastRowFirstColumn="0" w:lastRowLastColumn="0"/>
+        </w:trPr>
+        <w:tc>
+          <w:tcPr>
+            <w:cnfStyle w:val="001000000000" w:firstRow="0" w:lastRow="0" w:firstColumn="1" w:lastColumn="0" w:oddVBand="0" w:evenVBand="0" w:oddHBand="0" w:evenHBand="0" w:firstRowFirstColumn="0" w:firstRowLastColumn="0" w:lastRowFirstColumn="0" w:lastRowLastColumn="0"/>
+            <w:tcW w:w="1242" w:type="dxa"/>
+          </w:tcPr>
+          <w:p>
+            <w:pPr>
+              <w:rPr>
+                <w:rFonts w:eastAsia="Calibri" w:cs="Times New Roman"/>
+              </w:rPr>
+            </w:pPr>
+            <m:oMathPara>
+              <m:oMath>
+                <m:sSubSup>
+                  <m:sSubSupPr>
+                    <m:ctrlPr>
+                      <w:rPr>
+                        <w:rFonts w:ascii="Cambria Math" w:eastAsia="Calibri" w:hAnsi="Cambria Math" w:cs="Times New Roman"/>
+                        <w:i/>
+                      </w:rPr>
+                    </m:ctrlPr>
+                  </m:sSubSupPr>
+                  <m:e>
+                    <m:r>
+                      <m:rPr>
+                        <m:sty m:val="bi"/>
+                      </m:rPr>
+                      <w:rPr>
+                        <w:rFonts w:ascii="Cambria Math" w:eastAsia="Calibri" w:hAnsi="Cambria Math" w:cs="Times New Roman"/>
+                      </w:rPr>
+                      <m:t>m</m:t>
+                    </m:r>
+                  </m:e>
+                  <m:sub>
+                    <m:r>
+                      <m:rPr>
+                        <m:sty m:val="bi"/>
+                      </m:rPr>
+                      <w:rPr>
+                        <w:rFonts w:ascii="Cambria Math" w:eastAsia="Calibri" w:hAnsi="Cambria Math" w:cs="Times New Roman"/>
+                      </w:rPr>
+                      <m:t>1</m:t>
+                    </m:r>
+                  </m:sub>
+                  <m:sup>
+                    <m:r>
+                      <m:rPr>
+                        <m:sty m:val="bi"/>
+                      </m:rPr>
+                      <w:rPr>
+                        <w:rFonts w:ascii="Cambria Math" w:eastAsia="Calibri" w:hAnsi="Cambria Math" w:cs="Times New Roman"/>
+                      </w:rPr>
+                      <m:t>-1</m:t>
+                    </m:r>
+                  </m:sup>
+                </m:sSubSup>
+                <m:r>
+                  <m:rPr>
+                    <m:sty m:val="bi"/>
+                  </m:rPr>
+                  <w:rPr>
+                    <w:rFonts w:ascii="Cambria Math" w:eastAsia="Calibri" w:hAnsi="Cambria Math" w:cs="Times New Roman"/>
+                  </w:rPr>
+                  <m:t xml:space="preserve">  </m:t>
+                </m:r>
+                <m:sSubSup>
+                  <m:sSubSupPr>
+                    <m:ctrlPr>
+                      <w:rPr>
+                        <w:rFonts w:ascii="Cambria Math" w:eastAsia="Calibri" w:hAnsi="Cambria Math" w:cs="Times New Roman"/>
+                        <w:i/>
+                      </w:rPr>
+                    </m:ctrlPr>
+                  </m:sSubSupPr>
+                  <m:e>
+                    <m:r>
+                      <m:rPr>
+                        <m:sty m:val="bi"/>
+                      </m:rPr>
+                      <w:rPr>
+                        <w:rFonts w:ascii="Cambria Math" w:eastAsia="Calibri" w:hAnsi="Cambria Math" w:cs="Times New Roman"/>
+                      </w:rPr>
+                      <m:t>m</m:t>
+                    </m:r>
+                  </m:e>
+                  <m:sub>
+                    <m:r>
+                      <m:rPr>
+                        <m:sty m:val="bi"/>
+                      </m:rPr>
+                      <w:rPr>
+                        <w:rFonts w:ascii="Cambria Math" w:eastAsia="Calibri" w:hAnsi="Cambria Math" w:cs="Times New Roman"/>
+                      </w:rPr>
+                      <m:t>2</m:t>
+                    </m:r>
+                  </m:sub>
+                  <m:sup>
+                    <m:r>
+                      <m:rPr>
+                        <m:sty m:val="bi"/>
+                      </m:rPr>
+                      <w:rPr>
+                        <w:rFonts w:ascii="Cambria Math" w:eastAsia="Calibri" w:hAnsi="Cambria Math" w:cs="Times New Roman"/>
+                      </w:rPr>
+                      <m:t>-1</m:t>
+                    </m:r>
+                  </m:sup>
+                </m:sSubSup>
+              </m:oMath>
+            </m:oMathPara>
+          </w:p>
+        </w:tc>
+        <w:tc>
+          <w:tcPr>
+            <w:tcW w:w="9774" w:type="dxa"/>
+          </w:tcPr>
+          <w:p>
+            <w:pPr>
+              <w:cnfStyle w:val="000000100000" w:firstRow="0" w:lastRow="0" w:firstColumn="0" w:lastColumn="0" w:oddVBand="0" w:evenVBand="0" w:oddHBand="1" w:evenHBand="0" w:firstRowFirstColumn="0" w:firstRowLastColumn="0" w:lastRowFirstColumn="0" w:lastRowLastColumn="0"/>
+            </w:pPr>
+            <w:r>
+              <w:t>Object inverse mass</w:t>
+            </w:r>
+          </w:p>
+        </w:tc>
+      </w:tr>
+      <w:tr>
+        <w:tc>
+          <w:tcPr>
+            <w:cnfStyle w:val="001000000000" w:firstRow="0" w:lastRow="0" w:firstColumn="1" w:lastColumn="0" w:oddVBand="0" w:evenVBand="0" w:oddHBand="0" w:evenHBand="0" w:firstRowFirstColumn="0" w:firstRowLastColumn="0" w:lastRowFirstColumn="0" w:lastRowLastColumn="0"/>
+            <w:tcW w:w="1242" w:type="dxa"/>
+          </w:tcPr>
+          <w:p>
+            <w:pPr>
+              <w:rPr>
+                <w:rFonts w:eastAsia="Calibri" w:cs="Times New Roman"/>
+              </w:rPr>
+            </w:pPr>
+            <m:oMathPara>
+              <m:oMath>
+                <m:sSubSup>
+                  <m:sSubSupPr>
+                    <m:ctrlPr>
+                      <w:rPr>
+                        <w:rFonts w:ascii="Cambria Math" w:eastAsia="Calibri" w:hAnsi="Cambria Math" w:cs="Times New Roman"/>
+                        <w:i/>
+                      </w:rPr>
+                    </m:ctrlPr>
+                  </m:sSubSupPr>
+                  <m:e>
+                    <m:r>
+                      <m:rPr>
+                        <m:sty m:val="bi"/>
+                      </m:rPr>
+                      <w:rPr>
+                        <w:rFonts w:ascii="Cambria Math" w:eastAsia="Calibri" w:hAnsi="Cambria Math" w:cs="Times New Roman"/>
+                      </w:rPr>
+                      <m:t>I</m:t>
+                    </m:r>
+                  </m:e>
+                  <m:sub>
+                    <m:r>
+                      <m:rPr>
+                        <m:sty m:val="bi"/>
+                      </m:rPr>
+                      <w:rPr>
+                        <w:rFonts w:ascii="Cambria Math" w:eastAsia="Calibri" w:hAnsi="Cambria Math" w:cs="Times New Roman"/>
+                      </w:rPr>
+                      <m:t>1</m:t>
+                    </m:r>
+                  </m:sub>
+                  <m:sup>
+                    <m:r>
+                      <m:rPr>
+                        <m:sty m:val="bi"/>
+                      </m:rPr>
+                      <w:rPr>
+                        <w:rFonts w:ascii="Cambria Math" w:eastAsia="Calibri" w:hAnsi="Cambria Math" w:cs="Times New Roman"/>
+                      </w:rPr>
+                      <m:t>-1</m:t>
+                    </m:r>
+                  </m:sup>
+                </m:sSubSup>
+                <m:r>
+                  <m:rPr>
+                    <m:sty m:val="bi"/>
+                  </m:rPr>
+                  <w:rPr>
+                    <w:rFonts w:ascii="Cambria Math" w:eastAsia="Calibri" w:hAnsi="Cambria Math" w:cs="Times New Roman"/>
+                  </w:rPr>
+                  <m:t xml:space="preserve"> </m:t>
+                </m:r>
+                <m:sSubSup>
+                  <m:sSubSupPr>
+                    <m:ctrlPr>
+                      <w:rPr>
+                        <w:rFonts w:ascii="Cambria Math" w:eastAsia="Calibri" w:hAnsi="Cambria Math" w:cs="Times New Roman"/>
+                        <w:i/>
+                      </w:rPr>
+                    </m:ctrlPr>
+                  </m:sSubSupPr>
+                  <m:e>
+                    <m:r>
+                      <m:rPr>
+                        <m:sty m:val="bi"/>
+                      </m:rPr>
+                      <w:rPr>
+                        <w:rFonts w:ascii="Cambria Math" w:eastAsia="Calibri" w:hAnsi="Cambria Math" w:cs="Times New Roman"/>
+                      </w:rPr>
+                      <m:t>I</m:t>
+                    </m:r>
+                  </m:e>
+                  <m:sub>
+                    <m:r>
+                      <m:rPr>
+                        <m:sty m:val="bi"/>
+                      </m:rPr>
+                      <w:rPr>
+                        <w:rFonts w:ascii="Cambria Math" w:eastAsia="Calibri" w:hAnsi="Cambria Math" w:cs="Times New Roman"/>
+                      </w:rPr>
+                      <m:t>2</m:t>
+                    </m:r>
+                  </m:sub>
+                  <m:sup>
+                    <m:r>
+                      <m:rPr>
+                        <m:sty m:val="bi"/>
+                      </m:rPr>
+                      <w:rPr>
+                        <w:rFonts w:ascii="Cambria Math" w:eastAsia="Calibri" w:hAnsi="Cambria Math" w:cs="Times New Roman"/>
+                      </w:rPr>
+                      <m:t>-1</m:t>
+                    </m:r>
+                  </m:sup>
+                </m:sSubSup>
+              </m:oMath>
+            </m:oMathPara>
+          </w:p>
+        </w:tc>
+        <w:tc>
+          <w:tcPr>
+            <w:tcW w:w="9774" w:type="dxa"/>
+          </w:tcPr>
+          <w:p>
+            <w:pPr>
+              <w:cnfStyle w:val="000000000000" w:firstRow="0" w:lastRow="0" w:firstColumn="0" w:lastColumn="0" w:oddVBand="0" w:evenVBand="0" w:oddHBand="0" w:evenHBand="0" w:firstRowFirstColumn="0" w:firstRowLastColumn="0" w:lastRowFirstColumn="0" w:lastRowLastColumn="0"/>
+            </w:pPr>
+            <w:r>
+              <w:t>Object inverse moment of inertia tensor</w:t>
+            </w:r>
+          </w:p>
+        </w:tc>
+      </w:tr>
+      <w:tr>
+        <w:trPr>
+          <w:cnfStyle w:val="000000100000" w:firstRow="0" w:lastRow="0" w:firstColumn="0" w:lastColumn="0" w:oddVBand="0" w:evenVBand="0" w:oddHBand="1" w:evenHBand="0" w:firstRowFirstColumn="0" w:firstRowLastColumn="0" w:lastRowFirstColumn="0" w:lastRowLastColumn="0"/>
+        </w:trPr>
+        <w:tc>
+          <w:tcPr>
+            <w:cnfStyle w:val="001000000000" w:firstRow="0" w:lastRow="0" w:firstColumn="1" w:lastColumn="0" w:oddVBand="0" w:evenVBand="0" w:oddHBand="0" w:evenHBand="0" w:firstRowFirstColumn="0" w:firstRowLastColumn="0" w:lastRowFirstColumn="0" w:lastRowLastColumn="0"/>
+            <w:tcW w:w="1242" w:type="dxa"/>
+          </w:tcPr>
+          <w:p>
+            <w:pPr>
+              <w:rPr>
+                <w:rFonts w:eastAsia="Calibri" w:cs="Times New Roman"/>
+              </w:rPr>
+            </w:pPr>
+            <m:oMathPara>
+              <m:oMath>
+                <m:r>
+                  <m:rPr>
+                    <m:sty m:val="bi"/>
+                  </m:rPr>
+                  <w:rPr>
+                    <w:rFonts w:ascii="Cambria Math" w:eastAsia="Calibri" w:hAnsi="Cambria Math" w:cs="Times New Roman"/>
+                  </w:rPr>
+                  <m:t>j</m:t>
+                </m:r>
+              </m:oMath>
+            </m:oMathPara>
+          </w:p>
+        </w:tc>
+        <w:tc>
+          <w:tcPr>
+            <w:tcW w:w="9774" w:type="dxa"/>
+          </w:tcPr>
+          <w:p>
+            <w:pPr>
+              <w:cnfStyle w:val="000000100000" w:firstRow="0" w:lastRow="0" w:firstColumn="0" w:lastColumn="0" w:oddVBand="0" w:evenVBand="0" w:oddHBand="1" w:evenHBand="0" w:firstRowFirstColumn="0" w:firstRowLastColumn="0" w:lastRowFirstColumn="0" w:lastRowLastColumn="0"/>
+            </w:pPr>
+            <w:r>
+              <w:t xml:space="preserve">Impulse magnitude </w:t>
+            </w:r>
+          </w:p>
+        </w:tc>
+      </w:tr>
+    </w:tbl>
     <w:p>
+      <w:pPr>
+        <w:rPr>
+          <w:rFonts w:eastAsiaTheme="majorEastAsia" w:cstheme="majorBidi"/>
+        </w:rPr>
+      </w:pPr>
       <w:r>
         <w:br w:type="page"/>
       </w:r>
     </w:p>
+    <w:p/>
     <w:bookmarkStart w:id="7" w:name="_Toc45179037" w:displacedByCustomXml="next"/>
     <w:sdt>
       <w:sdtPr>
-        <w:id w:val="727423129"/>
-        <w:docPartObj>
-          <w:docPartGallery w:val="Bibliographies"/>
-          <w:docPartUnique/>
-        </w:docPartObj>
-      </w:sdtPr>
-      <w:sdtEndPr>
         <w:rPr>
           <w:rFonts w:eastAsiaTheme="minorHAnsi" w:cstheme="minorBidi"/>
           <w:b w:val="0"/>
@@ -3525,7 +6558,12 @@
           <w:sz w:val="24"/>
           <w:szCs w:val="22"/>
         </w:rPr>
-      </w:sdtEndPr>
+        <w:id w:val="727423129"/>
+        <w:docPartObj>
+          <w:docPartGallery w:val="Bibliographies"/>
+          <w:docPartUnique/>
+        </w:docPartObj>
+      </w:sdtPr>
       <w:sdtContent>
         <w:p>
           <w:pPr>

</xml_diff>

<commit_message>
- Added angular impulses to ContactSolverSystem
- Added basic, 3D, 4D and matrix helper functions for SIMD
- Removed old VectorSSE (replaces with the previously mentioned free functions)
- Added contact visualization to ContactSystem
- Improved debugging windows (Profiler and PhysicalWorld)
- Fixed bug where contact point for heightmap would be relative to the heightmap and not to the world
- Fixed angular velocity normalization bug in MovementSystem
- Updated Algorithms docs
</commit_message>
<xml_diff>
--- a/docs/Physics/Algorithms.docx
+++ b/docs/Physics/Algorithms.docx
@@ -3434,6 +3434,11 @@
       <w:bookmarkEnd w:id="6"/>
     </w:p>
     <w:p>
+      <w:pPr>
+        <w:rPr>
+          <w:rFonts w:eastAsiaTheme="minorEastAsia"/>
+        </w:rPr>
+      </w:pPr>
       <w:r>
         <w:t>Constant force:</w:t>
       </w:r>
@@ -3442,64 +3447,90 @@
       </w:r>
       <m:oMathPara>
         <m:oMath>
-          <m:sSub>
-            <m:sSubPr>
+          <m:acc>
+            <m:accPr>
+              <m:chr m:val="⃑"/>
               <m:ctrlPr>
                 <w:rPr>
                   <w:rFonts w:ascii="Cambria Math" w:hAnsi="Cambria Math"/>
                   <w:i/>
                 </w:rPr>
               </m:ctrlPr>
-            </m:sSubPr>
+            </m:accPr>
             <m:e>
-              <m:r>
-                <w:rPr>
-                  <w:rFonts w:ascii="Cambria Math" w:hAnsi="Cambria Math"/>
-                </w:rPr>
-                <m:t>V</m:t>
-              </m:r>
+              <m:sSub>
+                <m:sSubPr>
+                  <m:ctrlPr>
+                    <w:rPr>
+                      <w:rFonts w:ascii="Cambria Math" w:hAnsi="Cambria Math"/>
+                      <w:i/>
+                    </w:rPr>
+                  </m:ctrlPr>
+                </m:sSubPr>
+                <m:e>
+                  <m:r>
+                    <w:rPr>
+                      <w:rFonts w:ascii="Cambria Math" w:hAnsi="Cambria Math"/>
+                    </w:rPr>
+                    <m:t>V</m:t>
+                  </m:r>
+                </m:e>
+                <m:sub>
+                  <m:r>
+                    <w:rPr>
+                      <w:rFonts w:ascii="Cambria Math" w:hAnsi="Cambria Math"/>
+                    </w:rPr>
+                    <m:t>2</m:t>
+                  </m:r>
+                </m:sub>
+              </m:sSub>
             </m:e>
-            <m:sub>
-              <m:r>
-                <w:rPr>
-                  <w:rFonts w:ascii="Cambria Math" w:hAnsi="Cambria Math"/>
-                </w:rPr>
-                <m:t>2</m:t>
-              </m:r>
-            </m:sub>
-          </m:sSub>
+          </m:acc>
           <m:r>
             <w:rPr>
               <w:rFonts w:ascii="Cambria Math" w:hAnsi="Cambria Math"/>
             </w:rPr>
             <m:t>=</m:t>
           </m:r>
-          <m:sSub>
-            <m:sSubPr>
+          <m:acc>
+            <m:accPr>
+              <m:chr m:val="⃑"/>
               <m:ctrlPr>
                 <w:rPr>
                   <w:rFonts w:ascii="Cambria Math" w:hAnsi="Cambria Math"/>
                   <w:i/>
                 </w:rPr>
               </m:ctrlPr>
-            </m:sSubPr>
+            </m:accPr>
             <m:e>
-              <m:r>
-                <w:rPr>
-                  <w:rFonts w:ascii="Cambria Math" w:hAnsi="Cambria Math"/>
-                </w:rPr>
-                <m:t>V</m:t>
-              </m:r>
+              <m:sSub>
+                <m:sSubPr>
+                  <m:ctrlPr>
+                    <w:rPr>
+                      <w:rFonts w:ascii="Cambria Math" w:hAnsi="Cambria Math"/>
+                      <w:i/>
+                    </w:rPr>
+                  </m:ctrlPr>
+                </m:sSubPr>
+                <m:e>
+                  <m:r>
+                    <w:rPr>
+                      <w:rFonts w:ascii="Cambria Math" w:hAnsi="Cambria Math"/>
+                    </w:rPr>
+                    <m:t>V</m:t>
+                  </m:r>
+                </m:e>
+                <m:sub>
+                  <m:r>
+                    <w:rPr>
+                      <w:rFonts w:ascii="Cambria Math" w:hAnsi="Cambria Math"/>
+                    </w:rPr>
+                    <m:t>1</m:t>
+                  </m:r>
+                </m:sub>
+              </m:sSub>
             </m:e>
-            <m:sub>
-              <m:r>
-                <w:rPr>
-                  <w:rFonts w:ascii="Cambria Math" w:hAnsi="Cambria Math"/>
-                </w:rPr>
-                <m:t>1</m:t>
-              </m:r>
-            </m:sub>
-          </m:sSub>
+          </m:acc>
           <m:r>
             <w:rPr>
               <w:rFonts w:ascii="Cambria Math" w:hAnsi="Cambria Math"/>
@@ -3530,11 +3561,175 @@
                   </m:ctrlPr>
                 </m:dPr>
                 <m:e>
+                  <m:acc>
+                    <m:accPr>
+                      <m:chr m:val="⃑"/>
+                      <m:ctrlPr>
+                        <w:rPr>
+                          <w:rFonts w:ascii="Cambria Math" w:hAnsi="Cambria Math"/>
+                          <w:i/>
+                        </w:rPr>
+                      </m:ctrlPr>
+                    </m:accPr>
+                    <m:e>
+                      <m:sSub>
+                        <m:sSubPr>
+                          <m:ctrlPr>
+                            <w:rPr>
+                              <w:rFonts w:ascii="Cambria Math" w:hAnsi="Cambria Math"/>
+                              <w:i/>
+                            </w:rPr>
+                          </m:ctrlPr>
+                        </m:sSubPr>
+                        <m:e>
+                          <m:r>
+                            <w:rPr>
+                              <w:rFonts w:ascii="Cambria Math" w:hAnsi="Cambria Math"/>
+                            </w:rPr>
+                            <m:t>V</m:t>
+                          </m:r>
+                        </m:e>
+                        <m:sub>
+                          <m:r>
+                            <w:rPr>
+                              <w:rFonts w:ascii="Cambria Math" w:hAnsi="Cambria Math"/>
+                            </w:rPr>
+                            <m:t>1</m:t>
+                          </m:r>
+                        </m:sub>
+                      </m:sSub>
+                    </m:e>
+                  </m:acc>
+                </m:e>
+              </m:d>
+              <m:r>
+                <w:rPr>
+                  <w:rFonts w:ascii="Cambria Math" w:hAnsi="Cambria Math"/>
+                </w:rPr>
+                <m:t>&gt;0</m:t>
+              </m:r>
+            </m:e>
+          </m:d>
+        </m:oMath>
+      </m:oMathPara>
+    </w:p>
+    <w:p>
+      <w:pPr>
+        <w:rPr>
+          <w:rFonts w:eastAsiaTheme="minorEastAsia"/>
+        </w:rPr>
+      </w:pPr>
+      <w:r>
+        <w:rPr>
+          <w:rFonts w:eastAsiaTheme="minorEastAsia"/>
+        </w:rPr>
+        <w:t>Coulomb:</w:t>
+      </w:r>
+    </w:p>
+    <w:p>
+      <w:pPr>
+        <w:rPr>
+          <w:rFonts w:eastAsiaTheme="minorEastAsia"/>
+        </w:rPr>
+      </w:pPr>
+      <m:oMathPara>
+        <m:oMath>
+          <m:acc>
+            <m:accPr>
+              <m:chr m:val="⃑"/>
+              <m:ctrlPr>
+                <w:rPr>
+                  <w:rFonts w:ascii="Cambria Math" w:eastAsiaTheme="minorEastAsia" w:hAnsi="Cambria Math"/>
+                  <w:i/>
+                </w:rPr>
+              </m:ctrlPr>
+            </m:accPr>
+            <m:e>
+              <m:r>
+                <w:rPr>
+                  <w:rFonts w:ascii="Cambria Math" w:eastAsiaTheme="minorEastAsia" w:hAnsi="Cambria Math"/>
+                </w:rPr>
+                <m:t>t</m:t>
+              </m:r>
+            </m:e>
+          </m:acc>
+          <m:r>
+            <w:rPr>
+              <w:rFonts w:ascii="Cambria Math" w:eastAsiaTheme="minorEastAsia" w:hAnsi="Cambria Math"/>
+            </w:rPr>
+            <m:t>=</m:t>
+          </m:r>
+          <m:sSub>
+            <m:sSubPr>
+              <m:ctrlPr>
+                <w:rPr>
+                  <w:rFonts w:ascii="Cambria Math" w:eastAsiaTheme="minorEastAsia" w:hAnsi="Cambria Math"/>
+                  <w:i/>
+                </w:rPr>
+              </m:ctrlPr>
+            </m:sSubPr>
+            <m:e>
+              <m:acc>
+                <m:accPr>
+                  <m:chr m:val="⃑"/>
+                  <m:ctrlPr>
+                    <w:rPr>
+                      <w:rFonts w:ascii="Cambria Math" w:eastAsiaTheme="minorEastAsia" w:hAnsi="Cambria Math"/>
+                      <w:i/>
+                    </w:rPr>
+                  </m:ctrlPr>
+                </m:accPr>
+                <m:e>
+                  <m:r>
+                    <w:rPr>
+                      <w:rFonts w:ascii="Cambria Math" w:eastAsiaTheme="minorEastAsia" w:hAnsi="Cambria Math"/>
+                    </w:rPr>
+                    <m:t>V</m:t>
+                  </m:r>
+                </m:e>
+              </m:acc>
+            </m:e>
+            <m:sub>
+              <m:r>
+                <w:rPr>
+                  <w:rFonts w:ascii="Cambria Math" w:eastAsiaTheme="minorEastAsia" w:hAnsi="Cambria Math"/>
+                </w:rPr>
+                <m:t>r</m:t>
+              </m:r>
+            </m:sub>
+          </m:sSub>
+          <m:r>
+            <w:rPr>
+              <w:rFonts w:ascii="Cambria Math" w:eastAsiaTheme="minorEastAsia" w:hAnsi="Cambria Math"/>
+            </w:rPr>
+            <m:t>-</m:t>
+          </m:r>
+          <m:d>
+            <m:dPr>
+              <m:ctrlPr>
+                <w:rPr>
+                  <w:rFonts w:ascii="Cambria Math" w:eastAsiaTheme="minorEastAsia" w:hAnsi="Cambria Math"/>
+                  <w:i/>
+                </w:rPr>
+              </m:ctrlPr>
+            </m:dPr>
+            <m:e>
+              <m:acc>
+                <m:accPr>
+                  <m:chr m:val="⃑"/>
+                  <m:ctrlPr>
+                    <w:rPr>
+                      <w:rFonts w:ascii="Cambria Math" w:eastAsiaTheme="minorEastAsia" w:hAnsi="Cambria Math"/>
+                      <w:i/>
+                    </w:rPr>
+                  </m:ctrlPr>
+                </m:accPr>
+                <m:e>
                   <m:sSub>
                     <m:sSubPr>
                       <m:ctrlPr>
                         <w:rPr>
-                          <w:rFonts w:ascii="Cambria Math" w:hAnsi="Cambria Math"/>
+                          <w:rFonts w:ascii="Cambria Math" w:eastAsiaTheme="minorEastAsia" w:hAnsi="Cambria Math"/>
                           <w:i/>
                         </w:rPr>
                       </m:ctrlPr>
@@ -3542,7 +3737,7 @@
                     <m:e>
                       <m:r>
                         <w:rPr>
-                          <w:rFonts w:ascii="Cambria Math" w:hAnsi="Cambria Math"/>
+                          <w:rFonts w:ascii="Cambria Math" w:eastAsiaTheme="minorEastAsia" w:hAnsi="Cambria Math"/>
                         </w:rPr>
                         <m:t>V</m:t>
                       </m:r>
@@ -3550,22 +3745,587 @@
                     <m:sub>
                       <m:r>
                         <w:rPr>
-                          <w:rFonts w:ascii="Cambria Math" w:hAnsi="Cambria Math"/>
+                          <w:rFonts w:ascii="Cambria Math" w:eastAsiaTheme="minorEastAsia" w:hAnsi="Cambria Math"/>
                         </w:rPr>
-                        <m:t>1</m:t>
+                        <m:t>r</m:t>
                       </m:r>
                     </m:sub>
                   </m:sSub>
                 </m:e>
-              </m:d>
-              <m:r>
-                <w:rPr>
-                  <w:rFonts w:ascii="Cambria Math" w:hAnsi="Cambria Math"/>
-                </w:rPr>
-                <m:t>&gt;0</m:t>
-              </m:r>
+              </m:acc>
+              <m:r>
+                <w:rPr>
+                  <w:rFonts w:ascii="Cambria Math" w:eastAsiaTheme="minorEastAsia" w:hAnsi="Cambria Math"/>
+                </w:rPr>
+                <m:t>⋅ </m:t>
+              </m:r>
+              <m:acc>
+                <m:accPr>
+                  <m:ctrlPr>
+                    <w:rPr>
+                      <w:rFonts w:ascii="Cambria Math" w:eastAsiaTheme="minorEastAsia" w:hAnsi="Cambria Math"/>
+                      <w:i/>
+                    </w:rPr>
+                  </m:ctrlPr>
+                </m:accPr>
+                <m:e>
+                  <m:r>
+                    <w:rPr>
+                      <w:rFonts w:ascii="Cambria Math" w:eastAsiaTheme="minorEastAsia" w:hAnsi="Cambria Math"/>
+                    </w:rPr>
+                    <m:t>n</m:t>
+                  </m:r>
+                </m:e>
+              </m:acc>
             </m:e>
           </m:d>
+          <m:acc>
+            <m:accPr>
+              <m:ctrlPr>
+                <w:rPr>
+                  <w:rFonts w:ascii="Cambria Math" w:eastAsiaTheme="minorEastAsia" w:hAnsi="Cambria Math"/>
+                  <w:i/>
+                </w:rPr>
+              </m:ctrlPr>
+            </m:accPr>
+            <m:e>
+              <m:r>
+                <w:rPr>
+                  <w:rFonts w:ascii="Cambria Math" w:eastAsiaTheme="minorEastAsia" w:hAnsi="Cambria Math"/>
+                </w:rPr>
+                <m:t>n</m:t>
+              </m:r>
+            </m:e>
+          </m:acc>
+          <m:r>
+            <w:rPr>
+              <w:rFonts w:ascii="Cambria Math" w:eastAsiaTheme="minorEastAsia" w:hAnsi="Cambria Math"/>
+            </w:rPr>
+            <w:br/>
+          </m:r>
+        </m:oMath>
+        <m:oMath>
+          <m:r>
+            <w:rPr>
+              <w:rFonts w:ascii="Cambria Math" w:eastAsiaTheme="minorEastAsia" w:hAnsi="Cambria Math"/>
+            </w:rPr>
+            <m:t>F=</m:t>
+          </m:r>
+          <m:rad>
+            <m:radPr>
+              <m:degHide m:val="1"/>
+              <m:ctrlPr>
+                <w:rPr>
+                  <w:rFonts w:ascii="Cambria Math" w:eastAsiaTheme="minorEastAsia" w:hAnsi="Cambria Math"/>
+                  <w:i/>
+                </w:rPr>
+              </m:ctrlPr>
+            </m:radPr>
+            <m:deg/>
+            <m:e>
+              <m:sSub>
+                <m:sSubPr>
+                  <m:ctrlPr>
+                    <w:rPr>
+                      <w:rFonts w:ascii="Cambria Math" w:eastAsiaTheme="minorEastAsia" w:hAnsi="Cambria Math"/>
+                      <w:i/>
+                    </w:rPr>
+                  </m:ctrlPr>
+                </m:sSubPr>
+                <m:e>
+                  <m:r>
+                    <w:rPr>
+                      <w:rFonts w:ascii="Cambria Math" w:eastAsiaTheme="minorEastAsia" w:hAnsi="Cambria Math"/>
+                    </w:rPr>
+                    <m:t>μ</m:t>
+                  </m:r>
+                </m:e>
+                <m:sub>
+                  <m:r>
+                    <w:rPr>
+                      <w:rFonts w:ascii="Cambria Math" w:eastAsiaTheme="minorEastAsia" w:hAnsi="Cambria Math"/>
+                    </w:rPr>
+                    <m:t>1</m:t>
+                  </m:r>
+                </m:sub>
+              </m:sSub>
+              <m:sSub>
+                <m:sSubPr>
+                  <m:ctrlPr>
+                    <w:rPr>
+                      <w:rFonts w:ascii="Cambria Math" w:eastAsiaTheme="minorEastAsia" w:hAnsi="Cambria Math"/>
+                      <w:i/>
+                    </w:rPr>
+                  </m:ctrlPr>
+                </m:sSubPr>
+                <m:e>
+                  <m:r>
+                    <w:rPr>
+                      <w:rFonts w:ascii="Cambria Math" w:eastAsiaTheme="minorEastAsia" w:hAnsi="Cambria Math"/>
+                    </w:rPr>
+                    <m:t>μ</m:t>
+                  </m:r>
+                </m:e>
+                <m:sub>
+                  <m:r>
+                    <w:rPr>
+                      <w:rFonts w:ascii="Cambria Math" w:eastAsiaTheme="minorEastAsia" w:hAnsi="Cambria Math"/>
+                    </w:rPr>
+                    <m:t>2</m:t>
+                  </m:r>
+                </m:sub>
+              </m:sSub>
+            </m:e>
+          </m:rad>
+          <m:r>
+            <w:rPr>
+              <w:rFonts w:ascii="Cambria Math" w:eastAsiaTheme="minorEastAsia" w:hAnsi="Cambria Math"/>
+            </w:rPr>
+            <w:br/>
+          </m:r>
+        </m:oMath>
+        <m:oMath>
+          <m:sSub>
+            <m:sSubPr>
+              <m:ctrlPr>
+                <w:rPr>
+                  <w:rFonts w:ascii="Cambria Math" w:eastAsiaTheme="minorEastAsia" w:hAnsi="Cambria Math"/>
+                  <w:i/>
+                </w:rPr>
+              </m:ctrlPr>
+            </m:sSubPr>
+            <m:e>
+              <m:r>
+                <w:rPr>
+                  <w:rFonts w:ascii="Cambria Math" w:eastAsiaTheme="minorEastAsia" w:hAnsi="Cambria Math"/>
+                </w:rPr>
+                <m:t>j</m:t>
+              </m:r>
+            </m:e>
+            <m:sub>
+              <m:r>
+                <w:rPr>
+                  <w:rFonts w:ascii="Cambria Math" w:eastAsiaTheme="minorEastAsia" w:hAnsi="Cambria Math"/>
+                </w:rPr>
+                <m:t>t</m:t>
+              </m:r>
+            </m:sub>
+          </m:sSub>
+          <m:r>
+            <w:rPr>
+              <w:rFonts w:ascii="Cambria Math" w:eastAsiaTheme="minorEastAsia" w:hAnsi="Cambria Math"/>
+            </w:rPr>
+            <m:t>=</m:t>
+          </m:r>
+          <m:f>
+            <m:fPr>
+              <m:ctrlPr>
+                <w:rPr>
+                  <w:rFonts w:ascii="Cambria Math" w:eastAsiaTheme="minorEastAsia" w:hAnsi="Cambria Math"/>
+                  <w:i/>
+                </w:rPr>
+              </m:ctrlPr>
+            </m:fPr>
+            <m:num>
+              <m:r>
+                <w:rPr>
+                  <w:rFonts w:ascii="Cambria Math" w:eastAsiaTheme="minorEastAsia" w:hAnsi="Cambria Math"/>
+                </w:rPr>
+                <m:t>-</m:t>
+              </m:r>
+              <m:d>
+                <m:dPr>
+                  <m:ctrlPr>
+                    <w:rPr>
+                      <w:rFonts w:ascii="Cambria Math" w:eastAsiaTheme="minorEastAsia" w:hAnsi="Cambria Math"/>
+                      <w:i/>
+                    </w:rPr>
+                  </m:ctrlPr>
+                </m:dPr>
+                <m:e>
+                  <m:r>
+                    <w:rPr>
+                      <w:rFonts w:ascii="Cambria Math" w:eastAsiaTheme="minorEastAsia" w:hAnsi="Cambria Math"/>
+                    </w:rPr>
+                    <m:t>1+F</m:t>
+                  </m:r>
+                </m:e>
+              </m:d>
+              <m:d>
+                <m:dPr>
+                  <m:ctrlPr>
+                    <w:rPr>
+                      <w:rFonts w:ascii="Cambria Math" w:eastAsiaTheme="minorEastAsia" w:hAnsi="Cambria Math"/>
+                      <w:i/>
+                    </w:rPr>
+                  </m:ctrlPr>
+                </m:dPr>
+                <m:e>
+                  <m:sSub>
+                    <m:sSubPr>
+                      <m:ctrlPr>
+                        <w:rPr>
+                          <w:rFonts w:ascii="Cambria Math" w:eastAsiaTheme="minorEastAsia" w:hAnsi="Cambria Math"/>
+                          <w:i/>
+                        </w:rPr>
+                      </m:ctrlPr>
+                    </m:sSubPr>
+                    <m:e>
+                      <m:r>
+                        <w:rPr>
+                          <w:rFonts w:ascii="Cambria Math" w:eastAsiaTheme="minorEastAsia" w:hAnsi="Cambria Math"/>
+                        </w:rPr>
+                        <m:t>V</m:t>
+                      </m:r>
+                    </m:e>
+                    <m:sub>
+                      <m:r>
+                        <w:rPr>
+                          <w:rFonts w:ascii="Cambria Math" w:eastAsiaTheme="minorEastAsia" w:hAnsi="Cambria Math"/>
+                        </w:rPr>
+                        <m:t>r</m:t>
+                      </m:r>
+                    </m:sub>
+                  </m:sSub>
+                  <m:r>
+                    <w:rPr>
+                      <w:rFonts w:ascii="Cambria Math" w:eastAsiaTheme="minorEastAsia" w:hAnsi="Cambria Math"/>
+                    </w:rPr>
+                    <m:t>⋅t</m:t>
+                  </m:r>
+                </m:e>
+              </m:d>
+            </m:num>
+            <m:den>
+              <m:sSubSup>
+                <m:sSubSupPr>
+                  <m:ctrlPr>
+                    <w:rPr>
+                      <w:rFonts w:ascii="Cambria Math" w:eastAsiaTheme="minorEastAsia" w:hAnsi="Cambria Math"/>
+                      <w:i/>
+                    </w:rPr>
+                  </m:ctrlPr>
+                </m:sSubSupPr>
+                <m:e>
+                  <m:r>
+                    <w:rPr>
+                      <w:rFonts w:ascii="Cambria Math" w:eastAsiaTheme="minorEastAsia" w:hAnsi="Cambria Math"/>
+                    </w:rPr>
+                    <m:t>m</m:t>
+                  </m:r>
+                </m:e>
+                <m:sub>
+                  <m:r>
+                    <w:rPr>
+                      <w:rFonts w:ascii="Cambria Math" w:eastAsiaTheme="minorEastAsia" w:hAnsi="Cambria Math"/>
+                    </w:rPr>
+                    <m:t>1</m:t>
+                  </m:r>
+                </m:sub>
+                <m:sup>
+                  <m:r>
+                    <w:rPr>
+                      <w:rFonts w:ascii="Cambria Math" w:eastAsiaTheme="minorEastAsia" w:hAnsi="Cambria Math"/>
+                    </w:rPr>
+                    <m:t>-1</m:t>
+                  </m:r>
+                </m:sup>
+              </m:sSubSup>
+              <m:r>
+                <w:rPr>
+                  <w:rFonts w:ascii="Cambria Math" w:eastAsiaTheme="minorEastAsia" w:hAnsi="Cambria Math"/>
+                </w:rPr>
+                <m:t>+</m:t>
+              </m:r>
+              <m:sSubSup>
+                <m:sSubSupPr>
+                  <m:ctrlPr>
+                    <w:rPr>
+                      <w:rFonts w:ascii="Cambria Math" w:eastAsiaTheme="minorEastAsia" w:hAnsi="Cambria Math"/>
+                      <w:i/>
+                    </w:rPr>
+                  </m:ctrlPr>
+                </m:sSubSupPr>
+                <m:e>
+                  <m:r>
+                    <w:rPr>
+                      <w:rFonts w:ascii="Cambria Math" w:eastAsiaTheme="minorEastAsia" w:hAnsi="Cambria Math"/>
+                    </w:rPr>
+                    <m:t>m</m:t>
+                  </m:r>
+                </m:e>
+                <m:sub>
+                  <m:r>
+                    <w:rPr>
+                      <w:rFonts w:ascii="Cambria Math" w:eastAsiaTheme="minorEastAsia" w:hAnsi="Cambria Math"/>
+                    </w:rPr>
+                    <m:t>2</m:t>
+                  </m:r>
+                </m:sub>
+                <m:sup>
+                  <m:r>
+                    <w:rPr>
+                      <w:rFonts w:ascii="Cambria Math" w:eastAsiaTheme="minorEastAsia" w:hAnsi="Cambria Math"/>
+                    </w:rPr>
+                    <m:t>-1</m:t>
+                  </m:r>
+                </m:sup>
+              </m:sSubSup>
+            </m:den>
+          </m:f>
+          <m:r>
+            <w:rPr>
+              <w:rFonts w:ascii="Cambria Math" w:eastAsiaTheme="minorEastAsia" w:hAnsi="Cambria Math"/>
+            </w:rPr>
+            <w:br/>
+          </m:r>
+        </m:oMath>
+        <m:oMath>
+          <m:sSub>
+            <m:sSubPr>
+              <m:ctrlPr>
+                <w:rPr>
+                  <w:rFonts w:ascii="Cambria Math" w:eastAsiaTheme="minorEastAsia" w:hAnsi="Cambria Math"/>
+                  <w:i/>
+                </w:rPr>
+              </m:ctrlPr>
+            </m:sSubPr>
+            <m:e>
+              <m:r>
+                <w:rPr>
+                  <w:rFonts w:ascii="Cambria Math" w:eastAsiaTheme="minorEastAsia" w:hAnsi="Cambria Math"/>
+                </w:rPr>
+                <m:t>j</m:t>
+              </m:r>
+            </m:e>
+            <m:sub>
+              <m:r>
+                <w:rPr>
+                  <w:rFonts w:ascii="Cambria Math" w:eastAsiaTheme="minorEastAsia" w:hAnsi="Cambria Math"/>
+                </w:rPr>
+                <m:t>t</m:t>
+              </m:r>
+            </m:sub>
+          </m:sSub>
+          <m:r>
+            <w:rPr>
+              <w:rFonts w:ascii="Cambria Math" w:eastAsiaTheme="minorEastAsia" w:hAnsi="Cambria Math"/>
+            </w:rPr>
+            <m:t>=clamp</m:t>
+          </m:r>
+          <m:d>
+            <m:dPr>
+              <m:ctrlPr>
+                <w:rPr>
+                  <w:rFonts w:ascii="Cambria Math" w:eastAsiaTheme="minorEastAsia" w:hAnsi="Cambria Math"/>
+                  <w:i/>
+                </w:rPr>
+              </m:ctrlPr>
+            </m:dPr>
+            <m:e>
+              <m:sSub>
+                <m:sSubPr>
+                  <m:ctrlPr>
+                    <w:rPr>
+                      <w:rFonts w:ascii="Cambria Math" w:eastAsiaTheme="minorEastAsia" w:hAnsi="Cambria Math"/>
+                      <w:i/>
+                    </w:rPr>
+                  </m:ctrlPr>
+                </m:sSubPr>
+                <m:e>
+                  <m:r>
+                    <w:rPr>
+                      <w:rFonts w:ascii="Cambria Math" w:eastAsiaTheme="minorEastAsia" w:hAnsi="Cambria Math"/>
+                    </w:rPr>
+                    <m:t>j</m:t>
+                  </m:r>
+                </m:e>
+                <m:sub>
+                  <m:r>
+                    <w:rPr>
+                      <w:rFonts w:ascii="Cambria Math" w:eastAsiaTheme="minorEastAsia" w:hAnsi="Cambria Math"/>
+                    </w:rPr>
+                    <m:t>t</m:t>
+                  </m:r>
+                </m:sub>
+              </m:sSub>
+              <m:r>
+                <w:rPr>
+                  <w:rFonts w:ascii="Cambria Math" w:eastAsiaTheme="minorEastAsia" w:hAnsi="Cambria Math"/>
+                </w:rPr>
+                <m:t>, -jF, jF</m:t>
+              </m:r>
+            </m:e>
+          </m:d>
+          <m:r>
+            <w:rPr>
+              <w:rFonts w:ascii="Cambria Math" w:eastAsiaTheme="minorEastAsia" w:hAnsi="Cambria Math"/>
+            </w:rPr>
+            <w:br/>
+          </m:r>
+        </m:oMath>
+        <m:oMath>
+          <m:acc>
+            <m:accPr>
+              <m:chr m:val="⃑"/>
+              <m:ctrlPr>
+                <w:rPr>
+                  <w:rFonts w:ascii="Cambria Math" w:eastAsiaTheme="minorEastAsia" w:hAnsi="Cambria Math"/>
+                  <w:i/>
+                </w:rPr>
+              </m:ctrlPr>
+            </m:accPr>
+            <m:e>
+              <m:sSub>
+                <m:sSubPr>
+                  <m:ctrlPr>
+                    <w:rPr>
+                      <w:rFonts w:ascii="Cambria Math" w:eastAsiaTheme="minorEastAsia" w:hAnsi="Cambria Math"/>
+                      <w:i/>
+                    </w:rPr>
+                  </m:ctrlPr>
+                </m:sSubPr>
+                <m:e>
+                  <m:r>
+                    <w:rPr>
+                      <w:rFonts w:ascii="Cambria Math" w:eastAsiaTheme="minorEastAsia" w:hAnsi="Cambria Math"/>
+                    </w:rPr>
+                    <m:t>V</m:t>
+                  </m:r>
+                </m:e>
+                <m:sub>
+                  <m:r>
+                    <w:rPr>
+                      <w:rFonts w:ascii="Cambria Math" w:eastAsiaTheme="minorEastAsia" w:hAnsi="Cambria Math"/>
+                    </w:rPr>
+                    <m:t>2</m:t>
+                  </m:r>
+                </m:sub>
+              </m:sSub>
+            </m:e>
+          </m:acc>
+          <m:r>
+            <w:rPr>
+              <w:rFonts w:ascii="Cambria Math" w:eastAsiaTheme="minorEastAsia" w:hAnsi="Cambria Math"/>
+            </w:rPr>
+            <m:t>=</m:t>
+          </m:r>
+          <m:acc>
+            <m:accPr>
+              <m:chr m:val="⃑"/>
+              <m:ctrlPr>
+                <w:rPr>
+                  <w:rFonts w:ascii="Cambria Math" w:eastAsiaTheme="minorEastAsia" w:hAnsi="Cambria Math"/>
+                  <w:i/>
+                </w:rPr>
+              </m:ctrlPr>
+            </m:accPr>
+            <m:e>
+              <m:sSub>
+                <m:sSubPr>
+                  <m:ctrlPr>
+                    <w:rPr>
+                      <w:rFonts w:ascii="Cambria Math" w:eastAsiaTheme="minorEastAsia" w:hAnsi="Cambria Math"/>
+                      <w:i/>
+                    </w:rPr>
+                  </m:ctrlPr>
+                </m:sSubPr>
+                <m:e>
+                  <m:r>
+                    <w:rPr>
+                      <w:rFonts w:ascii="Cambria Math" w:eastAsiaTheme="minorEastAsia" w:hAnsi="Cambria Math"/>
+                    </w:rPr>
+                    <m:t>V</m:t>
+                  </m:r>
+                </m:e>
+                <m:sub>
+                  <m:r>
+                    <w:rPr>
+                      <w:rFonts w:ascii="Cambria Math" w:eastAsiaTheme="minorEastAsia" w:hAnsi="Cambria Math"/>
+                    </w:rPr>
+                    <m:t>1</m:t>
+                  </m:r>
+                </m:sub>
+              </m:sSub>
+            </m:e>
+          </m:acc>
+          <m:r>
+            <w:rPr>
+              <w:rFonts w:ascii="Cambria Math" w:eastAsiaTheme="minorEastAsia" w:hAnsi="Cambria Math"/>
+            </w:rPr>
+            <m:t>-</m:t>
+          </m:r>
+          <m:sSub>
+            <m:sSubPr>
+              <m:ctrlPr>
+                <w:rPr>
+                  <w:rFonts w:ascii="Cambria Math" w:eastAsiaTheme="minorEastAsia" w:hAnsi="Cambria Math"/>
+                  <w:i/>
+                </w:rPr>
+              </m:ctrlPr>
+            </m:sSubPr>
+            <m:e>
+              <m:r>
+                <w:rPr>
+                  <w:rFonts w:ascii="Cambria Math" w:eastAsiaTheme="minorEastAsia" w:hAnsi="Cambria Math"/>
+                </w:rPr>
+                <m:t>j</m:t>
+              </m:r>
+            </m:e>
+            <m:sub>
+              <m:r>
+                <w:rPr>
+                  <w:rFonts w:ascii="Cambria Math" w:eastAsiaTheme="minorEastAsia" w:hAnsi="Cambria Math"/>
+                </w:rPr>
+                <m:t>t</m:t>
+              </m:r>
+            </m:sub>
+          </m:sSub>
+          <m:acc>
+            <m:accPr>
+              <m:chr m:val="⃑"/>
+              <m:ctrlPr>
+                <w:rPr>
+                  <w:rFonts w:ascii="Cambria Math" w:eastAsiaTheme="minorEastAsia" w:hAnsi="Cambria Math"/>
+                  <w:i/>
+                </w:rPr>
+              </m:ctrlPr>
+            </m:accPr>
+            <m:e>
+              <m:r>
+                <w:rPr>
+                  <w:rFonts w:ascii="Cambria Math" w:eastAsiaTheme="minorEastAsia" w:hAnsi="Cambria Math"/>
+                </w:rPr>
+                <m:t>t</m:t>
+              </m:r>
+            </m:e>
+          </m:acc>
+          <m:sSup>
+            <m:sSupPr>
+              <m:ctrlPr>
+                <w:rPr>
+                  <w:rFonts w:ascii="Cambria Math" w:eastAsiaTheme="minorEastAsia" w:hAnsi="Cambria Math"/>
+                  <w:i/>
+                </w:rPr>
+              </m:ctrlPr>
+            </m:sSupPr>
+            <m:e>
+              <m:r>
+                <w:rPr>
+                  <w:rFonts w:ascii="Cambria Math" w:eastAsiaTheme="minorEastAsia" w:hAnsi="Cambria Math"/>
+                </w:rPr>
+                <m:t>m</m:t>
+              </m:r>
+            </m:e>
+            <m:sup>
+              <m:r>
+                <w:rPr>
+                  <w:rFonts w:ascii="Cambria Math" w:eastAsiaTheme="minorEastAsia" w:hAnsi="Cambria Math"/>
+                </w:rPr>
+                <m:t>-1</m:t>
+              </m:r>
+            </m:sup>
+          </m:sSup>
         </m:oMath>
       </m:oMathPara>
     </w:p>
@@ -3694,6 +4454,9 @@
             </m:e>
           </m:acc>
           <m:r>
+            <m:rPr>
+              <m:sty m:val="p"/>
+            </m:rPr>
             <w:rPr>
               <w:rFonts w:ascii="Cambria Math" w:hAnsi="Cambria Math"/>
             </w:rPr>
@@ -4129,13 +4892,7 @@
             <w:rPr>
               <w:rFonts w:ascii="Cambria Math" w:eastAsiaTheme="majorEastAsia" w:hAnsi="Cambria Math" w:cstheme="majorBidi"/>
             </w:rPr>
-            <m:t>j</m:t>
-          </m:r>
-          <m:r>
-            <w:rPr>
-              <w:rFonts w:ascii="Cambria Math" w:eastAsiaTheme="majorEastAsia" w:hAnsi="Cambria Math" w:cstheme="majorBidi"/>
-            </w:rPr>
-            <m:t>=</m:t>
+            <m:t>j=</m:t>
           </m:r>
           <m:f>
             <m:fPr>
@@ -4611,30 +5368,6 @@
                       <w:rFonts w:ascii="Cambria Math" w:eastAsiaTheme="majorEastAsia" w:hAnsi="Cambria Math" w:cstheme="majorBidi"/>
                     </w:rPr>
                     <m:t>+</m:t>
-                  </m:r>
-                  <m:acc>
-                    <m:accPr>
-                      <m:ctrlPr>
-                        <w:rPr>
-                          <w:rFonts w:ascii="Cambria Math" w:eastAsiaTheme="majorEastAsia" w:hAnsi="Cambria Math" w:cstheme="majorBidi"/>
-                          <w:i/>
-                        </w:rPr>
-                      </m:ctrlPr>
-                    </m:accPr>
-                    <m:e>
-                      <m:r>
-                        <w:rPr>
-                          <w:rFonts w:ascii="Cambria Math" w:eastAsiaTheme="majorEastAsia" w:hAnsi="Cambria Math" w:cstheme="majorBidi"/>
-                        </w:rPr>
-                        <m:t>n</m:t>
-                      </m:r>
-                    </m:e>
-                  </m:acc>
-                  <m:r>
-                    <w:rPr>
-                      <w:rFonts w:ascii="Cambria Math" w:eastAsiaTheme="majorEastAsia" w:hAnsi="Cambria Math" w:cstheme="majorBidi"/>
-                    </w:rPr>
-                    <m:t>⋅</m:t>
                   </m:r>
                   <m:d>
                     <m:dPr>
@@ -4948,6 +5681,9 @@
             </m:sup>
           </m:sSubSup>
           <m:r>
+            <m:rPr>
+              <m:sty m:val="p"/>
+            </m:rPr>
             <w:rPr>
               <w:rFonts w:ascii="Cambria Math" w:hAnsi="Cambria Math"/>
             </w:rPr>
@@ -5315,7 +6051,7 @@
             <w:rPr>
               <w:rFonts w:ascii="Cambria Math" w:hAnsi="Cambria Math"/>
             </w:rPr>
-            <m:t>-</m:t>
+            <m:t>+</m:t>
           </m:r>
           <m:d>
             <m:dPr>
@@ -6564,6 +7300,7 @@
           <w:docPartUnique/>
         </w:docPartObj>
       </w:sdtPr>
+      <w:sdtEndPr/>
       <w:sdtContent>
         <w:p>
           <w:pPr>
@@ -6579,6 +7316,7 @@
             <w:id w:val="-573587230"/>
             <w:bibliography/>
           </w:sdtPr>
+          <w:sdtEndPr/>
           <w:sdtContent>
             <w:p>
               <w:pPr>

</xml_diff>

<commit_message>
- Updated position correction system (less bouncing)
- Added Baumgarte stabilization factor to ContactSolverSystem
- Improved performance of contact points
- Fixed bug with sleep count
</commit_message>
<xml_diff>
--- a/docs/Physics/Algorithms.docx
+++ b/docs/Physics/Algorithms.docx
@@ -3241,6 +3241,9 @@
             <w:pPr>
               <w:cnfStyle w:val="000000000000" w:firstRow="0" w:lastRow="0" w:firstColumn="0" w:lastColumn="0" w:oddVBand="0" w:evenVBand="0" w:oddHBand="0" w:evenHBand="0" w:firstRowFirstColumn="0" w:firstRowLastColumn="0" w:lastRowFirstColumn="0" w:lastRowLastColumn="0"/>
             </w:pPr>
+            <w:r>
+              <w:t>Pretty cheap</w:t>
+            </w:r>
           </w:p>
         </w:tc>
         <w:tc>
@@ -3251,6 +3254,143 @@
             <w:pPr>
               <w:cnfStyle w:val="000000000000" w:firstRow="0" w:lastRow="0" w:firstColumn="0" w:lastColumn="0" w:oddVBand="0" w:evenVBand="0" w:oddHBand="0" w:evenHBand="0" w:firstRowFirstColumn="0" w:firstRowLastColumn="0" w:lastRowFirstColumn="0" w:lastRowLastColumn="0"/>
             </w:pPr>
+            <w:r>
+              <w:t>No distinction between static and kinetic friction.</w:t>
+            </w:r>
+          </w:p>
+          <w:p>
+            <w:pPr>
+              <w:cnfStyle w:val="000000000000" w:firstRow="0" w:lastRow="0" w:firstColumn="0" w:lastColumn="0" w:oddVBand="0" w:evenVBand="0" w:oddHBand="0" w:evenHBand="0" w:firstRowFirstColumn="0" w:firstRowLastColumn="0" w:lastRowFirstColumn="0" w:lastRowLastColumn="0"/>
+            </w:pPr>
+            <w:r>
+              <w:t>Linear, not physically accurate.</w:t>
+            </w:r>
+          </w:p>
+        </w:tc>
+      </w:tr>
+      <w:tr>
+        <w:trPr>
+          <w:cnfStyle w:val="000000100000" w:firstRow="0" w:lastRow="0" w:firstColumn="0" w:lastColumn="0" w:oddVBand="0" w:evenVBand="0" w:oddHBand="1" w:evenHBand="0" w:firstRowFirstColumn="0" w:firstRowLastColumn="0" w:lastRowFirstColumn="0" w:lastRowLastColumn="0"/>
+        </w:trPr>
+        <w:tc>
+          <w:tcPr>
+            <w:cnfStyle w:val="001000000000" w:firstRow="0" w:lastRow="0" w:firstColumn="1" w:lastColumn="0" w:oddVBand="0" w:evenVBand="0" w:oddHBand="0" w:evenHBand="0" w:firstRowFirstColumn="0" w:firstRowLastColumn="0" w:lastRowFirstColumn="0" w:lastRowLastColumn="0"/>
+            <w:tcW w:w="3192" w:type="dxa"/>
+          </w:tcPr>
+          <w:p>
+            <w:r>
+              <w:t>Viscous</w:t>
+            </w:r>
+          </w:p>
+        </w:tc>
+        <w:tc>
+          <w:tcPr>
+            <w:tcW w:w="3192" w:type="dxa"/>
+          </w:tcPr>
+          <w:p>
+            <w:pPr>
+              <w:cnfStyle w:val="000000100000" w:firstRow="0" w:lastRow="0" w:firstColumn="0" w:lastColumn="0" w:oddVBand="0" w:evenVBand="0" w:oddHBand="1" w:evenHBand="0" w:firstRowFirstColumn="0" w:firstRowLastColumn="0" w:lastRowFirstColumn="0" w:lastRowLastColumn="0"/>
+            </w:pPr>
+            <w:r>
+              <w:t>Cheap</w:t>
+            </w:r>
+          </w:p>
+          <w:p>
+            <w:pPr>
+              <w:cnfStyle w:val="000000100000" w:firstRow="0" w:lastRow="0" w:firstColumn="0" w:lastColumn="0" w:oddVBand="0" w:evenVBand="0" w:oddHBand="1" w:evenHBand="0" w:firstRowFirstColumn="0" w:firstRowLastColumn="0" w:lastRowFirstColumn="0" w:lastRowLastColumn="0"/>
+            </w:pPr>
+            <w:r>
+              <w:t>Good approximation of kinetic friction</w:t>
+            </w:r>
+          </w:p>
+        </w:tc>
+        <w:tc>
+          <w:tcPr>
+            <w:tcW w:w="3192" w:type="dxa"/>
+          </w:tcPr>
+          <w:p>
+            <w:pPr>
+              <w:cnfStyle w:val="000000100000" w:firstRow="0" w:lastRow="0" w:firstColumn="0" w:lastColumn="0" w:oddVBand="0" w:evenVBand="0" w:oddHBand="1" w:evenHBand="0" w:firstRowFirstColumn="0" w:firstRowLastColumn="0" w:lastRowFirstColumn="0" w:lastRowLastColumn="0"/>
+            </w:pPr>
+            <w:r>
+              <w:t>No static friction.</w:t>
+            </w:r>
+          </w:p>
+          <w:p>
+            <w:pPr>
+              <w:cnfStyle w:val="000000100000" w:firstRow="0" w:lastRow="0" w:firstColumn="0" w:lastColumn="0" w:oddVBand="0" w:evenVBand="0" w:oddHBand="1" w:evenHBand="0" w:firstRowFirstColumn="0" w:firstRowLastColumn="0" w:lastRowFirstColumn="0" w:lastRowLastColumn="0"/>
+            </w:pPr>
+            <w:r>
+              <w:t>Not accurate at low velocity.</w:t>
+            </w:r>
+          </w:p>
+        </w:tc>
+      </w:tr>
+      <w:tr>
+        <w:tc>
+          <w:tcPr>
+            <w:cnfStyle w:val="001000000000" w:firstRow="0" w:lastRow="0" w:firstColumn="1" w:lastColumn="0" w:oddVBand="0" w:evenVBand="0" w:oddHBand="0" w:evenHBand="0" w:firstRowFirstColumn="0" w:firstRowLastColumn="0" w:lastRowFirstColumn="0" w:lastRowLastColumn="0"/>
+            <w:tcW w:w="3192" w:type="dxa"/>
+          </w:tcPr>
+          <w:p>
+            <w:pPr>
+              <w:rPr>
+                <w:b w:val="0"/>
+                <w:bCs w:val="0"/>
+              </w:rPr>
+            </w:pPr>
+            <w:r>
+              <w:t>Combination</w:t>
+            </w:r>
+          </w:p>
+          <w:p>
+            <w:r>
+              <w:t xml:space="preserve">Coulomb + Viscous + </w:t>
+            </w:r>
+            <w:proofErr w:type="spellStart"/>
+            <w:r>
+              <w:t>Stribeck</w:t>
+            </w:r>
+            <w:proofErr w:type="spellEnd"/>
+          </w:p>
+        </w:tc>
+        <w:tc>
+          <w:tcPr>
+            <w:tcW w:w="3192" w:type="dxa"/>
+          </w:tcPr>
+          <w:p>
+            <w:pPr>
+              <w:cnfStyle w:val="000000000000" w:firstRow="0" w:lastRow="0" w:firstColumn="0" w:lastColumn="0" w:oddVBand="0" w:evenVBand="0" w:oddHBand="0" w:evenHBand="0" w:firstRowFirstColumn="0" w:firstRowLastColumn="0" w:lastRowFirstColumn="0" w:lastRowLastColumn="0"/>
+            </w:pPr>
+            <w:r>
+              <w:t>Good approximation of static and kinetic friction</w:t>
+            </w:r>
+          </w:p>
+          <w:p>
+            <w:pPr>
+              <w:cnfStyle w:val="000000000000" w:firstRow="0" w:lastRow="0" w:firstColumn="0" w:lastColumn="0" w:oddVBand="0" w:evenVBand="0" w:oddHBand="0" w:evenHBand="0" w:firstRowFirstColumn="0" w:firstRowLastColumn="0" w:lastRowFirstColumn="0" w:lastRowLastColumn="0"/>
+            </w:pPr>
+            <w:r>
+              <w:t xml:space="preserve">Handles lubrication </w:t>
+            </w:r>
+          </w:p>
+          <w:p>
+            <w:pPr>
+              <w:cnfStyle w:val="000000000000" w:firstRow="0" w:lastRow="0" w:firstColumn="0" w:lastColumn="0" w:oddVBand="0" w:evenVBand="0" w:oddHBand="0" w:evenHBand="0" w:firstRowFirstColumn="0" w:firstRowLastColumn="0" w:lastRowFirstColumn="0" w:lastRowLastColumn="0"/>
+            </w:pPr>
+          </w:p>
+        </w:tc>
+        <w:tc>
+          <w:tcPr>
+            <w:tcW w:w="3192" w:type="dxa"/>
+          </w:tcPr>
+          <w:p>
+            <w:pPr>
+              <w:cnfStyle w:val="000000000000" w:firstRow="0" w:lastRow="0" w:firstColumn="0" w:lastColumn="0" w:oddVBand="0" w:evenVBand="0" w:oddHBand="0" w:evenHBand="0" w:firstRowFirstColumn="0" w:firstRowLastColumn="0" w:lastRowFirstColumn="0" w:lastRowLastColumn="0"/>
+            </w:pPr>
+            <w:r>
+              <w:t xml:space="preserve">Expensive </w:t>
+            </w:r>
           </w:p>
         </w:tc>
       </w:tr>
@@ -3798,6 +3938,9 @@
             </m:e>
           </m:acc>
           <m:r>
+            <m:rPr>
+              <m:sty m:val="p"/>
+            </m:rPr>
             <w:rPr>
               <w:rFonts w:ascii="Cambria Math" w:eastAsiaTheme="minorEastAsia" w:hAnsi="Cambria Math"/>
             </w:rPr>
@@ -3878,6 +4021,9 @@
             </m:e>
           </m:rad>
           <m:r>
+            <m:rPr>
+              <m:sty m:val="p"/>
+            </m:rPr>
             <w:rPr>
               <w:rFonts w:ascii="Cambria Math" w:eastAsiaTheme="minorEastAsia" w:hAnsi="Cambria Math"/>
             </w:rPr>
@@ -4074,6 +4220,9 @@
             </m:den>
           </m:f>
           <m:r>
+            <m:rPr>
+              <m:sty m:val="p"/>
+            </m:rPr>
             <w:rPr>
               <w:rFonts w:ascii="Cambria Math" w:eastAsiaTheme="minorEastAsia" w:hAnsi="Cambria Math"/>
             </w:rPr>
@@ -4158,6 +4307,9 @@
             </m:e>
           </m:d>
           <m:r>
+            <m:rPr>
+              <m:sty m:val="p"/>
+            </m:rPr>
             <w:rPr>
               <w:rFonts w:ascii="Cambria Math" w:eastAsiaTheme="minorEastAsia" w:hAnsi="Cambria Math"/>
             </w:rPr>

</xml_diff>